<commit_message>
Missing ORNG files for 2.9! Added along with new documentation
</commit_message>
<xml_diff>
--- a/Documentation/ORNG/ORNG_InstallationGuide.docx
+++ b/Documentation/ORNG/ORNG_InstallationGuide.docx
@@ -1,6 +1,6 @@
 
 <file path=word/document.xml><?xml version="1.0" encoding="utf-8"?>
-<w:document xmlns:wpc="http://schemas.microsoft.com/office/word/2010/wordprocessingCanvas" xmlns:mc="http://schemas.openxmlformats.org/markup-compatibility/2006" xmlns:o="urn:schemas-microsoft-com:office:office" xmlns:r="http://schemas.openxmlformats.org/officeDocument/2006/relationships" xmlns:m="http://schemas.openxmlformats.org/officeDocument/2006/math" xmlns:v="urn:schemas-microsoft-com:vml" xmlns:wp14="http://schemas.microsoft.com/office/word/2010/wordprocessingDrawing" xmlns:wp="http://schemas.openxmlformats.org/drawingml/2006/wordprocessingDrawing" xmlns:w10="urn:schemas-microsoft-com:office:word" xmlns:w="http://schemas.openxmlformats.org/wordprocessingml/2006/main" xmlns:w14="http://schemas.microsoft.com/office/word/2010/wordml" xmlns:w15="http://schemas.microsoft.com/office/word/2012/wordml" xmlns:wpg="http://schemas.microsoft.com/office/word/2010/wordprocessingGroup" xmlns:wpi="http://schemas.microsoft.com/office/word/2010/wordprocessingInk" xmlns:wne="http://schemas.microsoft.com/office/word/2006/wordml" xmlns:wps="http://schemas.microsoft.com/office/word/2010/wordprocessingShape" mc:Ignorable="w14 w15 wp14">
+<w:document xmlns:wpc="http://schemas.microsoft.com/office/word/2010/wordprocessingCanvas" xmlns:mc="http://schemas.openxmlformats.org/markup-compatibility/2006" xmlns:o="urn:schemas-microsoft-com:office:office" xmlns:r="http://schemas.openxmlformats.org/officeDocument/2006/relationships" xmlns:m="http://schemas.openxmlformats.org/officeDocument/2006/math" xmlns:v="urn:schemas-microsoft-com:vml" xmlns:wp14="http://schemas.microsoft.com/office/word/2010/wordprocessingDrawing" xmlns:wp="http://schemas.openxmlformats.org/drawingml/2006/wordprocessingDrawing" xmlns:w10="urn:schemas-microsoft-com:office:word" xmlns:w="http://schemas.openxmlformats.org/wordprocessingml/2006/main" xmlns:w14="http://schemas.microsoft.com/office/word/2010/wordml" xmlns:wpg="http://schemas.microsoft.com/office/word/2010/wordprocessingGroup" xmlns:wpi="http://schemas.microsoft.com/office/word/2010/wordprocessingInk" xmlns:wne="http://schemas.microsoft.com/office/word/2006/wordml" xmlns:wps="http://schemas.microsoft.com/office/word/2010/wordprocessingShape" mc:Ignorable="w14 wp14">
   <w:body>
     <w:p>
       <w:pPr>
@@ -292,6 +292,69 @@
       </w:r>
     </w:p>
     <w:p>
+      <w:pPr>
+        <w:rPr>
+          <w:b/>
+        </w:rPr>
+      </w:pPr>
+      <w:bookmarkStart w:id="0" w:name="_GoBack"/>
+      <w:r>
+        <w:rPr>
+          <w:b/>
+        </w:rPr>
+        <w:t>NEW FOR Profiles 2.9.x!</w:t>
+      </w:r>
+    </w:p>
+    <w:p>
+      <w:pPr>
+        <w:rPr>
+          <w:b/>
+        </w:rPr>
+      </w:pPr>
+      <w:r>
+        <w:t xml:space="preserve">Also create a </w:t>
+      </w:r>
+      <w:r>
+        <w:t>C:\shindig\conf</w:t>
+      </w:r>
+      <w:r>
+        <w:t xml:space="preserve">\config directory and place the </w:t>
+      </w:r>
+      <w:proofErr w:type="spellStart"/>
+      <w:r>
+        <w:t>oauth.json</w:t>
+      </w:r>
+      <w:proofErr w:type="spellEnd"/>
+      <w:r>
+        <w:t xml:space="preserve"> and oauth2.json in this directory. Note that these files have always been required by </w:t>
+      </w:r>
+      <w:proofErr w:type="spellStart"/>
+      <w:r>
+        <w:t>shindigorng</w:t>
+      </w:r>
+      <w:proofErr w:type="spellEnd"/>
+      <w:r>
+        <w:t xml:space="preserve">, but in earlier versions these files were internal to the jar. If you wish to us </w:t>
+      </w:r>
+      <w:proofErr w:type="spellStart"/>
+      <w:r>
+        <w:t>oauth</w:t>
+      </w:r>
+      <w:proofErr w:type="spellEnd"/>
+      <w:r>
+        <w:t xml:space="preserve">, it is better to have these files external so that you can edit them as needed. Most installations will not need to edit these files. If you do choose to use </w:t>
+      </w:r>
+      <w:proofErr w:type="spellStart"/>
+      <w:r>
+        <w:t>oauth</w:t>
+      </w:r>
+      <w:proofErr w:type="spellEnd"/>
+      <w:r>
+        <w:t xml:space="preserve">, many resources can be found online, and you can also contact UCSF to see examples of how to edit these files.  </w:t>
+      </w:r>
+    </w:p>
+    <w:bookmarkEnd w:id="0"/>
+    <w:p>
       <w:r>
         <w:t xml:space="preserve">Put </w:t>
       </w:r>
@@ -388,6 +451,7 @@
         <w:rPr>
           <w:b/>
         </w:rPr>
+        <w:lastRenderedPageBreak/>
         <w:t>4. Create a secure key for Shindig.</w:t>
       </w:r>
     </w:p>
@@ -439,7 +503,15 @@
       <w:proofErr w:type="spellEnd"/>
       <w:proofErr w:type="gramEnd"/>
       <w:r>
-        <w:t xml:space="preserve"> if=/dev/random </w:t>
+        <w:t xml:space="preserve"> if=/</w:t>
+      </w:r>
+      <w:proofErr w:type="spellStart"/>
+      <w:r>
+        <w:t>dev</w:t>
+      </w:r>
+      <w:proofErr w:type="spellEnd"/>
+      <w:r>
+        <w:t xml:space="preserve">/random </w:t>
       </w:r>
       <w:proofErr w:type="spellStart"/>
       <w:r>
@@ -460,141 +532,141 @@
     </w:p>
     <w:p>
       <w:r>
+        <w:t>You can then copy this over to your Profiles RNS windows machine, and place it in a /shindig/</w:t>
+      </w:r>
+      <w:proofErr w:type="spellStart"/>
+      <w:r>
+        <w:t>openssl</w:t>
+      </w:r>
+      <w:proofErr w:type="spellEnd"/>
+      <w:r>
+        <w:t xml:space="preserve"> directory that you will need to create.</w:t>
+      </w:r>
+    </w:p>
+    <w:p>
+      <w:pPr>
+        <w:rPr>
+          <w:b/>
+        </w:rPr>
+      </w:pPr>
+      <w:r>
+        <w:rPr>
+          <w:b/>
+        </w:rPr>
+        <w:t>5. Download and Install the Tomcat Connector</w:t>
+      </w:r>
+    </w:p>
+    <w:p>
+      <w:r>
+        <w:t>This allows Tomcat to work with IIS on the same machine. This is the tricky part, and the details will vary depending on what version of IIS and Windows you use.</w:t>
+      </w:r>
+    </w:p>
+    <w:p>
+      <w:r>
+        <w:t>http://tomcat.apache.org/connectors-doc/</w:t>
+      </w:r>
+    </w:p>
+    <w:p>
+      <w:r>
+        <w:t>From the URL above, you will want to click the “binaries” link in the “Download the binaries for selected platforms” for the most recently released version. Click through to grab “windows” binaries and be sure to grab a zip with either “i386-iis” (32 bit) or “64-iis” (64 bit) in the name.</w:t>
+      </w:r>
+    </w:p>
+    <w:p>
+      <w:r>
+        <w:t>The *.zip will contain an “isapi_redirect.dll” that you need to install.</w:t>
+      </w:r>
+    </w:p>
+    <w:p>
+      <w:r>
+        <w:t xml:space="preserve">Follow the directions under “Webserver </w:t>
+      </w:r>
+      <w:proofErr w:type="spellStart"/>
+      <w:r>
+        <w:t>HowTo</w:t>
+      </w:r>
+      <w:proofErr w:type="spellEnd"/>
+      <w:r>
+        <w:t xml:space="preserve">” for IIS from http://tomcat.apache.org/connectors-doc/. We have included example </w:t>
+      </w:r>
+      <w:proofErr w:type="spellStart"/>
+      <w:r>
+        <w:t>worker.properties</w:t>
+      </w:r>
+      <w:proofErr w:type="spellEnd"/>
+      <w:r>
+        <w:t xml:space="preserve"> and </w:t>
+      </w:r>
+      <w:proofErr w:type="spellStart"/>
+      <w:r>
+        <w:t>uriworkermap.properties</w:t>
+      </w:r>
+      <w:proofErr w:type="spellEnd"/>
+      <w:r>
+        <w:t xml:space="preserve"> files to help you out. You can probably use the ones we have without modification. One thing to note!!!!!! Depending on your Windows version you might need to change the permissions where the isapi_redirect.dll and *.properties files are located so that IIS has rights to view them! We found this out the hard way with Windows 2008.</w:t>
+      </w:r>
+    </w:p>
+    <w:p>
+      <w:r>
+        <w:t>After you have finished the installation, restart IIS and Tomcat.</w:t>
+      </w:r>
+    </w:p>
+    <w:p>
+      <w:pPr>
+        <w:rPr>
+          <w:b/>
+        </w:rPr>
+      </w:pPr>
+      <w:r>
+        <w:rPr>
+          <w:b/>
+        </w:rPr>
+        <w:t>6. Test the Installation</w:t>
+      </w:r>
+    </w:p>
+    <w:p>
+      <w:r>
+        <w:t>Make sure the following URL works (Tomcat is serving this page directly):</w:t>
+      </w:r>
+    </w:p>
+    <w:p>
+      <w:r>
+        <w:t>http://[yoursite]:8080/shindigorng/gadgets/ifr?url=http://www.labpixies.com/campaigns/todo/todo.xml&amp;view=canvas</w:t>
+      </w:r>
+    </w:p>
+    <w:p>
+      <w:r>
+        <w:t xml:space="preserve">If you do not see something that looks like a </w:t>
+      </w:r>
+      <w:proofErr w:type="spellStart"/>
+      <w:r>
+        <w:t>ToDo</w:t>
+      </w:r>
+      <w:proofErr w:type="spellEnd"/>
+      <w:r>
+        <w:t xml:space="preserve"> list, something went wrong earlier in the process</w:t>
+      </w:r>
+    </w:p>
+    <w:p>
+      <w:r>
+        <w:t xml:space="preserve">- Now try to have IIS pass the page request on to Tomcat by removing </w:t>
+      </w:r>
+      <w:proofErr w:type="gramStart"/>
+      <w:r>
+        <w:t>the :8080</w:t>
+      </w:r>
+      <w:proofErr w:type="gramEnd"/>
+      <w:r>
+        <w:t>:</w:t>
+      </w:r>
+    </w:p>
+    <w:p>
+      <w:r>
+        <w:t>http://[yoursite]/shindigorng/gadgets/ifr?url=http://www.labpixies.com/campaigns/todo/todo.xml&amp;view=canvas</w:t>
+      </w:r>
+    </w:p>
+    <w:p>
+      <w:r>
         <w:lastRenderedPageBreak/>
-        <w:t>You can then copy this over to your Profiles RNS windows machine, and place it in a /shindig/</w:t>
-      </w:r>
-      <w:proofErr w:type="spellStart"/>
-      <w:r>
-        <w:t>openssl</w:t>
-      </w:r>
-      <w:proofErr w:type="spellEnd"/>
-      <w:r>
-        <w:t xml:space="preserve"> directory that you will need to create.</w:t>
-      </w:r>
-    </w:p>
-    <w:p>
-      <w:pPr>
-        <w:rPr>
-          <w:b/>
-        </w:rPr>
-      </w:pPr>
-      <w:r>
-        <w:rPr>
-          <w:b/>
-        </w:rPr>
-        <w:t>5. Download and Install the Tomcat Connector</w:t>
-      </w:r>
-    </w:p>
-    <w:p>
-      <w:r>
-        <w:t>This allows Tomcat to work with IIS on the same machine. This is the tricky part, and the details will vary depending on what version of IIS and Windows you use.</w:t>
-      </w:r>
-    </w:p>
-    <w:p>
-      <w:r>
-        <w:t>http://tomcat.apache.org/connectors-doc/</w:t>
-      </w:r>
-    </w:p>
-    <w:p>
-      <w:r>
-        <w:t>From the URL above, you will want to click the “binaries” link in the “Download the binaries for selected platforms” for the most recently released version. Click through to grab “windows” binaries and be sure to grab a zip with either “i386-iis” (32 bit) or “64-iis” (64 bit) in the name.</w:t>
-      </w:r>
-    </w:p>
-    <w:p>
-      <w:r>
-        <w:t>The *.zip will contain an “isapi_redirect.dll” that you need to install.</w:t>
-      </w:r>
-    </w:p>
-    <w:p>
-      <w:r>
-        <w:t xml:space="preserve">Follow the directions under “Webserver </w:t>
-      </w:r>
-      <w:proofErr w:type="spellStart"/>
-      <w:r>
-        <w:t>HowTo</w:t>
-      </w:r>
-      <w:proofErr w:type="spellEnd"/>
-      <w:r>
-        <w:t xml:space="preserve">” for IIS from http://tomcat.apache.org/connectors-doc/. We have included example </w:t>
-      </w:r>
-      <w:proofErr w:type="spellStart"/>
-      <w:r>
-        <w:t>worker.properties</w:t>
-      </w:r>
-      <w:proofErr w:type="spellEnd"/>
-      <w:r>
-        <w:t xml:space="preserve"> and </w:t>
-      </w:r>
-      <w:proofErr w:type="spellStart"/>
-      <w:r>
-        <w:t>uriworkermap.properties</w:t>
-      </w:r>
-      <w:proofErr w:type="spellEnd"/>
-      <w:r>
-        <w:t xml:space="preserve"> files to help you out. You can probably use the ones we have without modification. One thing to note!!!!!! Depending on your Windows version you might need to change the permissions where the isapi_redirect.dll and *.properties files are located so that IIS has rights to view them! We found this out the hard way with Windows 2008.</w:t>
-      </w:r>
-    </w:p>
-    <w:p>
-      <w:r>
-        <w:t>After you have finished the installation, restart IIS and Tomcat.</w:t>
-      </w:r>
-    </w:p>
-    <w:p>
-      <w:pPr>
-        <w:rPr>
-          <w:b/>
-        </w:rPr>
-      </w:pPr>
-      <w:r>
-        <w:rPr>
-          <w:b/>
-        </w:rPr>
-        <w:t>6. Test the Installation</w:t>
-      </w:r>
-    </w:p>
-    <w:p>
-      <w:r>
-        <w:t>Make sure the following URL works (Tomcat is serving this page directly):</w:t>
-      </w:r>
-    </w:p>
-    <w:p>
-      <w:r>
-        <w:t>http://[yoursite]:8080/shindigorng/gadgets/ifr?url=http://www.labpixies.com/campaigns/todo/todo.xml&amp;view=canvas</w:t>
-      </w:r>
-    </w:p>
-    <w:p>
-      <w:r>
-        <w:t xml:space="preserve">If you do not see something that looks like a </w:t>
-      </w:r>
-      <w:proofErr w:type="spellStart"/>
-      <w:r>
-        <w:t>ToDo</w:t>
-      </w:r>
-      <w:proofErr w:type="spellEnd"/>
-      <w:r>
-        <w:t xml:space="preserve"> list, something went wrong earlier in the process</w:t>
-      </w:r>
-    </w:p>
-    <w:p>
-      <w:r>
-        <w:t xml:space="preserve">- Now try to have IIS pass the page request on to Tomcat by removing </w:t>
-      </w:r>
-      <w:proofErr w:type="gramStart"/>
-      <w:r>
-        <w:t>the :8080</w:t>
-      </w:r>
-      <w:proofErr w:type="gramEnd"/>
-      <w:r>
-        <w:t>:</w:t>
-      </w:r>
-    </w:p>
-    <w:p>
-      <w:r>
-        <w:t>http://[yoursite]/shindigorng/gadgets/ifr?url=http://www.labpixies.com/campaigns/todo/todo.xml&amp;view=canvas</w:t>
-      </w:r>
-    </w:p>
-    <w:p>
-      <w:r>
         <w:t>If you see a 404 error, check step 3.</w:t>
       </w:r>
     </w:p>
@@ -2112,6 +2184,7 @@
         <w:pStyle w:val="Heading2"/>
       </w:pPr>
       <w:r>
+        <w:lastRenderedPageBreak/>
         <w:t>Hosting Gadgets</w:t>
       </w:r>
     </w:p>
@@ -2125,7 +2198,6 @@
         <w:pStyle w:val="Heading2"/>
       </w:pPr>
       <w:r>
-        <w:lastRenderedPageBreak/>
         <w:t>Running in HTTPS</w:t>
       </w:r>
     </w:p>
@@ -2193,8 +2265,6 @@
       <w:r>
         <w:t>That’s it! Note that if you have gadgets that include flash objects, you will need to make sure they use https based flash object for the browser security to let them show.</w:t>
       </w:r>
-      <w:bookmarkStart w:id="0" w:name="_GoBack"/>
-      <w:bookmarkEnd w:id="0"/>
       <w:r>
         <w:t xml:space="preserve"> </w:t>
       </w:r>
@@ -2210,8 +2280,8 @@
 </file>
 
 <file path=word/numbering.xml><?xml version="1.0" encoding="utf-8"?>
-<w:numbering xmlns:wpc="http://schemas.microsoft.com/office/word/2010/wordprocessingCanvas" xmlns:mc="http://schemas.openxmlformats.org/markup-compatibility/2006" xmlns:o="urn:schemas-microsoft-com:office:office" xmlns:r="http://schemas.openxmlformats.org/officeDocument/2006/relationships" xmlns:m="http://schemas.openxmlformats.org/officeDocument/2006/math" xmlns:v="urn:schemas-microsoft-com:vml" xmlns:wp14="http://schemas.microsoft.com/office/word/2010/wordprocessingDrawing" xmlns:wp="http://schemas.openxmlformats.org/drawingml/2006/wordprocessingDrawing" xmlns:w10="urn:schemas-microsoft-com:office:word" xmlns:w="http://schemas.openxmlformats.org/wordprocessingml/2006/main" xmlns:w14="http://schemas.microsoft.com/office/word/2010/wordml" xmlns:w15="http://schemas.microsoft.com/office/word/2012/wordml" xmlns:wpg="http://schemas.microsoft.com/office/word/2010/wordprocessingGroup" xmlns:wpi="http://schemas.microsoft.com/office/word/2010/wordprocessingInk" xmlns:wne="http://schemas.microsoft.com/office/word/2006/wordml" xmlns:wps="http://schemas.microsoft.com/office/word/2010/wordprocessingShape" mc:Ignorable="w14 w15 wp14">
-  <w:abstractNum w:abstractNumId="0" w15:restartNumberingAfterBreak="0">
+<w:numbering xmlns:wpc="http://schemas.microsoft.com/office/word/2010/wordprocessingCanvas" xmlns:mc="http://schemas.openxmlformats.org/markup-compatibility/2006" xmlns:o="urn:schemas-microsoft-com:office:office" xmlns:r="http://schemas.openxmlformats.org/officeDocument/2006/relationships" xmlns:m="http://schemas.openxmlformats.org/officeDocument/2006/math" xmlns:v="urn:schemas-microsoft-com:vml" xmlns:wp14="http://schemas.microsoft.com/office/word/2010/wordprocessingDrawing" xmlns:wp="http://schemas.openxmlformats.org/drawingml/2006/wordprocessingDrawing" xmlns:w10="urn:schemas-microsoft-com:office:word" xmlns:w="http://schemas.openxmlformats.org/wordprocessingml/2006/main" xmlns:w14="http://schemas.microsoft.com/office/word/2010/wordml" xmlns:wpg="http://schemas.microsoft.com/office/word/2010/wordprocessingGroup" xmlns:wpi="http://schemas.microsoft.com/office/word/2010/wordprocessingInk" xmlns:wne="http://schemas.microsoft.com/office/word/2006/wordml" xmlns:wps="http://schemas.microsoft.com/office/word/2010/wordprocessingShape" mc:Ignorable="w14 wp14">
+  <w:abstractNum w:abstractNumId="0">
     <w:nsid w:val="76915B6B"/>
     <w:multiLevelType w:val="hybridMultilevel"/>
     <w:tmpl w:val="939439EE"/>
@@ -2300,7 +2370,7 @@
       </w:pPr>
     </w:lvl>
   </w:abstractNum>
-  <w:abstractNum w:abstractNumId="1" w15:restartNumberingAfterBreak="0">
+  <w:abstractNum w:abstractNumId="1">
     <w:nsid w:val="7B5A77D9"/>
     <w:multiLevelType w:val="hybridMultilevel"/>
     <w:tmpl w:val="28DCE6EE"/>
@@ -2396,7 +2466,7 @@
 </file>
 
 <file path=word/styles.xml><?xml version="1.0" encoding="utf-8"?>
-<w:styles xmlns:mc="http://schemas.openxmlformats.org/markup-compatibility/2006" xmlns:r="http://schemas.openxmlformats.org/officeDocument/2006/relationships" xmlns:w="http://schemas.openxmlformats.org/wordprocessingml/2006/main" xmlns:w14="http://schemas.microsoft.com/office/word/2010/wordml" xmlns:w15="http://schemas.microsoft.com/office/word/2012/wordml" mc:Ignorable="w14 w15">
+<w:styles xmlns:mc="http://schemas.openxmlformats.org/markup-compatibility/2006" xmlns:r="http://schemas.openxmlformats.org/officeDocument/2006/relationships" xmlns:w="http://schemas.openxmlformats.org/wordprocessingml/2006/main" xmlns:w14="http://schemas.microsoft.com/office/word/2010/wordml" mc:Ignorable="w14">
   <w:docDefaults>
     <w:rPrDefault>
       <w:rPr>
@@ -2412,378 +2482,414 @@
       </w:pPr>
     </w:pPrDefault>
   </w:docDefaults>
-  <w:latentStyles w:defLockedState="0" w:defUIPriority="99" w:defSemiHidden="0" w:defUnhideWhenUsed="0" w:defQFormat="0" w:count="371">
-    <w:lsdException w:name="Normal" w:uiPriority="0" w:qFormat="1"/>
-    <w:lsdException w:name="heading 1" w:uiPriority="9" w:qFormat="1"/>
-    <w:lsdException w:name="heading 2" w:semiHidden="1" w:uiPriority="9" w:unhideWhenUsed="1" w:qFormat="1"/>
-    <w:lsdException w:name="heading 3" w:semiHidden="1" w:uiPriority="9" w:unhideWhenUsed="1" w:qFormat="1"/>
-    <w:lsdException w:name="heading 4" w:semiHidden="1" w:uiPriority="9" w:unhideWhenUsed="1" w:qFormat="1"/>
-    <w:lsdException w:name="heading 5" w:semiHidden="1" w:uiPriority="9" w:unhideWhenUsed="1" w:qFormat="1"/>
-    <w:lsdException w:name="heading 6" w:semiHidden="1" w:uiPriority="9" w:unhideWhenUsed="1" w:qFormat="1"/>
-    <w:lsdException w:name="heading 7" w:semiHidden="1" w:uiPriority="9" w:unhideWhenUsed="1" w:qFormat="1"/>
-    <w:lsdException w:name="heading 8" w:semiHidden="1" w:uiPriority="9" w:unhideWhenUsed="1" w:qFormat="1"/>
-    <w:lsdException w:name="heading 9" w:semiHidden="1" w:uiPriority="9" w:unhideWhenUsed="1" w:qFormat="1"/>
-    <w:lsdException w:name="index 1" w:semiHidden="1" w:unhideWhenUsed="1"/>
-    <w:lsdException w:name="index 2" w:semiHidden="1" w:unhideWhenUsed="1"/>
-    <w:lsdException w:name="index 3" w:semiHidden="1" w:unhideWhenUsed="1"/>
-    <w:lsdException w:name="index 4" w:semiHidden="1" w:unhideWhenUsed="1"/>
-    <w:lsdException w:name="index 5" w:semiHidden="1" w:unhideWhenUsed="1"/>
-    <w:lsdException w:name="index 6" w:semiHidden="1" w:unhideWhenUsed="1"/>
-    <w:lsdException w:name="index 7" w:semiHidden="1" w:unhideWhenUsed="1"/>
-    <w:lsdException w:name="index 8" w:semiHidden="1" w:unhideWhenUsed="1"/>
-    <w:lsdException w:name="index 9" w:semiHidden="1" w:unhideWhenUsed="1"/>
-    <w:lsdException w:name="toc 1" w:semiHidden="1" w:uiPriority="39" w:unhideWhenUsed="1"/>
-    <w:lsdException w:name="toc 2" w:semiHidden="1" w:uiPriority="39" w:unhideWhenUsed="1"/>
-    <w:lsdException w:name="toc 3" w:semiHidden="1" w:uiPriority="39" w:unhideWhenUsed="1"/>
-    <w:lsdException w:name="toc 4" w:semiHidden="1" w:uiPriority="39" w:unhideWhenUsed="1"/>
-    <w:lsdException w:name="toc 5" w:semiHidden="1" w:uiPriority="39" w:unhideWhenUsed="1"/>
-    <w:lsdException w:name="toc 6" w:semiHidden="1" w:uiPriority="39" w:unhideWhenUsed="1"/>
-    <w:lsdException w:name="toc 7" w:semiHidden="1" w:uiPriority="39" w:unhideWhenUsed="1"/>
-    <w:lsdException w:name="toc 8" w:semiHidden="1" w:uiPriority="39" w:unhideWhenUsed="1"/>
-    <w:lsdException w:name="toc 9" w:semiHidden="1" w:uiPriority="39" w:unhideWhenUsed="1"/>
-    <w:lsdException w:name="Normal Indent" w:semiHidden="1" w:unhideWhenUsed="1"/>
-    <w:lsdException w:name="footnote text" w:semiHidden="1" w:unhideWhenUsed="1"/>
-    <w:lsdException w:name="annotation text" w:semiHidden="1" w:unhideWhenUsed="1"/>
-    <w:lsdException w:name="header" w:semiHidden="1" w:unhideWhenUsed="1"/>
-    <w:lsdException w:name="footer" w:semiHidden="1" w:unhideWhenUsed="1"/>
-    <w:lsdException w:name="index heading" w:semiHidden="1" w:unhideWhenUsed="1"/>
-    <w:lsdException w:name="caption" w:semiHidden="1" w:uiPriority="35" w:unhideWhenUsed="1" w:qFormat="1"/>
-    <w:lsdException w:name="table of figures" w:semiHidden="1" w:unhideWhenUsed="1"/>
-    <w:lsdException w:name="envelope address" w:semiHidden="1" w:unhideWhenUsed="1"/>
-    <w:lsdException w:name="envelope return" w:semiHidden="1" w:unhideWhenUsed="1"/>
-    <w:lsdException w:name="footnote reference" w:semiHidden="1" w:unhideWhenUsed="1"/>
-    <w:lsdException w:name="annotation reference" w:semiHidden="1" w:unhideWhenUsed="1"/>
-    <w:lsdException w:name="line number" w:semiHidden="1" w:unhideWhenUsed="1"/>
-    <w:lsdException w:name="page number" w:semiHidden="1" w:unhideWhenUsed="1"/>
-    <w:lsdException w:name="endnote reference" w:semiHidden="1" w:unhideWhenUsed="1"/>
-    <w:lsdException w:name="endnote text" w:semiHidden="1" w:unhideWhenUsed="1"/>
-    <w:lsdException w:name="table of authorities" w:semiHidden="1" w:unhideWhenUsed="1"/>
-    <w:lsdException w:name="macro" w:semiHidden="1" w:unhideWhenUsed="1"/>
-    <w:lsdException w:name="toa heading" w:semiHidden="1" w:unhideWhenUsed="1"/>
-    <w:lsdException w:name="List" w:semiHidden="1" w:unhideWhenUsed="1"/>
-    <w:lsdException w:name="List Bullet" w:semiHidden="1" w:unhideWhenUsed="1"/>
-    <w:lsdException w:name="List Number" w:semiHidden="1" w:unhideWhenUsed="1"/>
-    <w:lsdException w:name="List 2" w:semiHidden="1" w:unhideWhenUsed="1"/>
-    <w:lsdException w:name="List 3" w:semiHidden="1" w:unhideWhenUsed="1"/>
-    <w:lsdException w:name="List 4" w:semiHidden="1" w:unhideWhenUsed="1"/>
-    <w:lsdException w:name="List 5" w:semiHidden="1" w:unhideWhenUsed="1"/>
-    <w:lsdException w:name="List Bullet 2" w:semiHidden="1" w:unhideWhenUsed="1"/>
-    <w:lsdException w:name="List Bullet 3" w:semiHidden="1" w:unhideWhenUsed="1"/>
-    <w:lsdException w:name="List Bullet 4" w:semiHidden="1" w:unhideWhenUsed="1"/>
-    <w:lsdException w:name="List Bullet 5" w:semiHidden="1" w:unhideWhenUsed="1"/>
-    <w:lsdException w:name="List Number 2" w:semiHidden="1" w:unhideWhenUsed="1"/>
-    <w:lsdException w:name="List Number 3" w:semiHidden="1" w:unhideWhenUsed="1"/>
-    <w:lsdException w:name="List Number 4" w:semiHidden="1" w:unhideWhenUsed="1"/>
-    <w:lsdException w:name="List Number 5" w:semiHidden="1" w:unhideWhenUsed="1"/>
-    <w:lsdException w:name="Title" w:uiPriority="10" w:qFormat="1"/>
-    <w:lsdException w:name="Closing" w:semiHidden="1" w:unhideWhenUsed="1"/>
-    <w:lsdException w:name="Signature" w:semiHidden="1" w:unhideWhenUsed="1"/>
-    <w:lsdException w:name="Default Paragraph Font" w:semiHidden="1" w:uiPriority="1" w:unhideWhenUsed="1"/>
-    <w:lsdException w:name="Body Text" w:semiHidden="1" w:unhideWhenUsed="1"/>
-    <w:lsdException w:name="Body Text Indent" w:semiHidden="1" w:unhideWhenUsed="1"/>
-    <w:lsdException w:name="List Continue" w:semiHidden="1" w:unhideWhenUsed="1"/>
-    <w:lsdException w:name="List Continue 2" w:semiHidden="1" w:unhideWhenUsed="1"/>
-    <w:lsdException w:name="List Continue 3" w:semiHidden="1" w:unhideWhenUsed="1"/>
-    <w:lsdException w:name="List Continue 4" w:semiHidden="1" w:unhideWhenUsed="1"/>
-    <w:lsdException w:name="List Continue 5" w:semiHidden="1" w:unhideWhenUsed="1"/>
-    <w:lsdException w:name="Message Header" w:semiHidden="1" w:unhideWhenUsed="1"/>
-    <w:lsdException w:name="Subtitle" w:uiPriority="11" w:qFormat="1"/>
-    <w:lsdException w:name="Salutation" w:semiHidden="1" w:unhideWhenUsed="1"/>
-    <w:lsdException w:name="Date" w:semiHidden="1" w:unhideWhenUsed="1"/>
-    <w:lsdException w:name="Body Text First Indent" w:semiHidden="1" w:unhideWhenUsed="1"/>
-    <w:lsdException w:name="Body Text First Indent 2" w:semiHidden="1" w:unhideWhenUsed="1"/>
-    <w:lsdException w:name="Note Heading" w:semiHidden="1" w:unhideWhenUsed="1"/>
-    <w:lsdException w:name="Body Text 2" w:semiHidden="1" w:unhideWhenUsed="1"/>
-    <w:lsdException w:name="Body Text 3" w:semiHidden="1" w:unhideWhenUsed="1"/>
-    <w:lsdException w:name="Body Text Indent 2" w:semiHidden="1" w:unhideWhenUsed="1"/>
-    <w:lsdException w:name="Body Text Indent 3" w:semiHidden="1" w:unhideWhenUsed="1"/>
-    <w:lsdException w:name="Block Text" w:semiHidden="1" w:unhideWhenUsed="1"/>
-    <w:lsdException w:name="Hyperlink" w:semiHidden="1" w:unhideWhenUsed="1"/>
-    <w:lsdException w:name="FollowedHyperlink" w:semiHidden="1" w:unhideWhenUsed="1"/>
-    <w:lsdException w:name="Strong" w:uiPriority="22" w:qFormat="1"/>
-    <w:lsdException w:name="Emphasis" w:uiPriority="20" w:qFormat="1"/>
-    <w:lsdException w:name="Document Map" w:semiHidden="1" w:unhideWhenUsed="1"/>
-    <w:lsdException w:name="Plain Text" w:semiHidden="1" w:unhideWhenUsed="1"/>
-    <w:lsdException w:name="E-mail Signature" w:semiHidden="1" w:unhideWhenUsed="1"/>
-    <w:lsdException w:name="HTML Top of Form" w:semiHidden="1" w:unhideWhenUsed="1"/>
-    <w:lsdException w:name="HTML Bottom of Form" w:semiHidden="1" w:unhideWhenUsed="1"/>
-    <w:lsdException w:name="Normal (Web)" w:semiHidden="1" w:unhideWhenUsed="1"/>
-    <w:lsdException w:name="HTML Acronym" w:semiHidden="1" w:unhideWhenUsed="1"/>
-    <w:lsdException w:name="HTML Address" w:semiHidden="1" w:unhideWhenUsed="1"/>
-    <w:lsdException w:name="HTML Cite" w:semiHidden="1" w:unhideWhenUsed="1"/>
-    <w:lsdException w:name="HTML Code" w:semiHidden="1" w:unhideWhenUsed="1"/>
-    <w:lsdException w:name="HTML Definition" w:semiHidden="1" w:unhideWhenUsed="1"/>
-    <w:lsdException w:name="HTML Keyboard" w:semiHidden="1" w:unhideWhenUsed="1"/>
-    <w:lsdException w:name="HTML Preformatted" w:semiHidden="1" w:unhideWhenUsed="1"/>
-    <w:lsdException w:name="HTML Sample" w:semiHidden="1" w:unhideWhenUsed="1"/>
-    <w:lsdException w:name="HTML Typewriter" w:semiHidden="1" w:unhideWhenUsed="1"/>
-    <w:lsdException w:name="HTML Variable" w:semiHidden="1" w:unhideWhenUsed="1"/>
-    <w:lsdException w:name="Normal Table" w:semiHidden="1" w:unhideWhenUsed="1"/>
-    <w:lsdException w:name="annotation subject" w:semiHidden="1" w:unhideWhenUsed="1"/>
-    <w:lsdException w:name="No List" w:semiHidden="1" w:unhideWhenUsed="1"/>
-    <w:lsdException w:name="Outline List 1" w:semiHidden="1" w:unhideWhenUsed="1"/>
-    <w:lsdException w:name="Outline List 2" w:semiHidden="1" w:unhideWhenUsed="1"/>
-    <w:lsdException w:name="Outline List 3" w:semiHidden="1" w:unhideWhenUsed="1"/>
-    <w:lsdException w:name="Table Simple 1" w:semiHidden="1" w:unhideWhenUsed="1"/>
-    <w:lsdException w:name="Table Simple 2" w:semiHidden="1" w:unhideWhenUsed="1"/>
-    <w:lsdException w:name="Table Simple 3" w:semiHidden="1" w:unhideWhenUsed="1"/>
-    <w:lsdException w:name="Table Classic 1" w:semiHidden="1" w:unhideWhenUsed="1"/>
-    <w:lsdException w:name="Table Classic 2" w:semiHidden="1" w:unhideWhenUsed="1"/>
-    <w:lsdException w:name="Table Classic 3" w:semiHidden="1" w:unhideWhenUsed="1"/>
-    <w:lsdException w:name="Table Classic 4" w:semiHidden="1" w:unhideWhenUsed="1"/>
-    <w:lsdException w:name="Table Colorful 1" w:semiHidden="1" w:unhideWhenUsed="1"/>
-    <w:lsdException w:name="Table Colorful 2" w:semiHidden="1" w:unhideWhenUsed="1"/>
-    <w:lsdException w:name="Table Colorful 3" w:semiHidden="1" w:unhideWhenUsed="1"/>
-    <w:lsdException w:name="Table Columns 1" w:semiHidden="1" w:unhideWhenUsed="1"/>
-    <w:lsdException w:name="Table Columns 2" w:semiHidden="1" w:unhideWhenUsed="1"/>
-    <w:lsdException w:name="Table Columns 3" w:semiHidden="1" w:unhideWhenUsed="1"/>
-    <w:lsdException w:name="Table Columns 4" w:semiHidden="1" w:unhideWhenUsed="1"/>
-    <w:lsdException w:name="Table Columns 5" w:semiHidden="1" w:unhideWhenUsed="1"/>
-    <w:lsdException w:name="Table Grid 1" w:semiHidden="1" w:unhideWhenUsed="1"/>
-    <w:lsdException w:name="Table Grid 2" w:semiHidden="1" w:unhideWhenUsed="1"/>
-    <w:lsdException w:name="Table Grid 3" w:semiHidden="1" w:unhideWhenUsed="1"/>
-    <w:lsdException w:name="Table Grid 4" w:semiHidden="1" w:unhideWhenUsed="1"/>
-    <w:lsdException w:name="Table Grid 5" w:semiHidden="1" w:unhideWhenUsed="1"/>
-    <w:lsdException w:name="Table Grid 6" w:semiHidden="1" w:unhideWhenUsed="1"/>
-    <w:lsdException w:name="Table Grid 7" w:semiHidden="1" w:unhideWhenUsed="1"/>
-    <w:lsdException w:name="Table Grid 8" w:semiHidden="1" w:unhideWhenUsed="1"/>
-    <w:lsdException w:name="Table List 1" w:semiHidden="1" w:unhideWhenUsed="1"/>
-    <w:lsdException w:name="Table List 2" w:semiHidden="1" w:unhideWhenUsed="1"/>
-    <w:lsdException w:name="Table List 3" w:semiHidden="1" w:unhideWhenUsed="1"/>
-    <w:lsdException w:name="Table List 4" w:semiHidden="1" w:unhideWhenUsed="1"/>
-    <w:lsdException w:name="Table List 5" w:semiHidden="1" w:unhideWhenUsed="1"/>
-    <w:lsdException w:name="Table List 6" w:semiHidden="1" w:unhideWhenUsed="1"/>
-    <w:lsdException w:name="Table List 7" w:semiHidden="1" w:unhideWhenUsed="1"/>
-    <w:lsdException w:name="Table List 8" w:semiHidden="1" w:unhideWhenUsed="1"/>
-    <w:lsdException w:name="Table 3D effects 1" w:semiHidden="1" w:unhideWhenUsed="1"/>
-    <w:lsdException w:name="Table 3D effects 2" w:semiHidden="1" w:unhideWhenUsed="1"/>
-    <w:lsdException w:name="Table 3D effects 3" w:semiHidden="1" w:unhideWhenUsed="1"/>
-    <w:lsdException w:name="Table Contemporary" w:semiHidden="1" w:unhideWhenUsed="1"/>
-    <w:lsdException w:name="Table Elegant" w:semiHidden="1" w:unhideWhenUsed="1"/>
-    <w:lsdException w:name="Table Professional" w:semiHidden="1" w:unhideWhenUsed="1"/>
-    <w:lsdException w:name="Table Subtle 1" w:semiHidden="1" w:unhideWhenUsed="1"/>
-    <w:lsdException w:name="Table Subtle 2" w:semiHidden="1" w:unhideWhenUsed="1"/>
-    <w:lsdException w:name="Table Web 1" w:semiHidden="1" w:unhideWhenUsed="1"/>
-    <w:lsdException w:name="Table Web 2" w:semiHidden="1" w:unhideWhenUsed="1"/>
-    <w:lsdException w:name="Table Web 3" w:semiHidden="1" w:unhideWhenUsed="1"/>
-    <w:lsdException w:name="Balloon Text" w:semiHidden="1" w:unhideWhenUsed="1"/>
-    <w:lsdException w:name="Table Grid" w:uiPriority="59"/>
-    <w:lsdException w:name="Table Theme" w:semiHidden="1" w:unhideWhenUsed="1"/>
-    <w:lsdException w:name="Placeholder Text" w:semiHidden="1"/>
-    <w:lsdException w:name="No Spacing" w:uiPriority="1" w:qFormat="1"/>
-    <w:lsdException w:name="Light Shading" w:uiPriority="60"/>
-    <w:lsdException w:name="Light List" w:uiPriority="61"/>
-    <w:lsdException w:name="Light Grid" w:uiPriority="62"/>
-    <w:lsdException w:name="Medium Shading 1" w:uiPriority="63"/>
-    <w:lsdException w:name="Medium Shading 2" w:uiPriority="64"/>
-    <w:lsdException w:name="Medium List 1" w:uiPriority="65"/>
-    <w:lsdException w:name="Medium List 2" w:uiPriority="66"/>
-    <w:lsdException w:name="Medium Grid 1" w:uiPriority="67"/>
-    <w:lsdException w:name="Medium Grid 2" w:uiPriority="68"/>
-    <w:lsdException w:name="Medium Grid 3" w:uiPriority="69"/>
-    <w:lsdException w:name="Dark List" w:uiPriority="70"/>
-    <w:lsdException w:name="Colorful Shading" w:uiPriority="71"/>
-    <w:lsdException w:name="Colorful List" w:uiPriority="72"/>
-    <w:lsdException w:name="Colorful Grid" w:uiPriority="73"/>
-    <w:lsdException w:name="Light Shading Accent 1" w:uiPriority="60"/>
-    <w:lsdException w:name="Light List Accent 1" w:uiPriority="61"/>
-    <w:lsdException w:name="Light Grid Accent 1" w:uiPriority="62"/>
-    <w:lsdException w:name="Medium Shading 1 Accent 1" w:uiPriority="63"/>
-    <w:lsdException w:name="Medium Shading 2 Accent 1" w:uiPriority="64"/>
-    <w:lsdException w:name="Medium List 1 Accent 1" w:uiPriority="65"/>
-    <w:lsdException w:name="Revision" w:semiHidden="1"/>
-    <w:lsdException w:name="List Paragraph" w:uiPriority="34" w:qFormat="1"/>
-    <w:lsdException w:name="Quote" w:uiPriority="29" w:qFormat="1"/>
-    <w:lsdException w:name="Intense Quote" w:uiPriority="30" w:qFormat="1"/>
-    <w:lsdException w:name="Medium List 2 Accent 1" w:uiPriority="66"/>
-    <w:lsdException w:name="Medium Grid 1 Accent 1" w:uiPriority="67"/>
-    <w:lsdException w:name="Medium Grid 2 Accent 1" w:uiPriority="68"/>
-    <w:lsdException w:name="Medium Grid 3 Accent 1" w:uiPriority="69"/>
-    <w:lsdException w:name="Dark List Accent 1" w:uiPriority="70"/>
-    <w:lsdException w:name="Colorful Shading Accent 1" w:uiPriority="71"/>
-    <w:lsdException w:name="Colorful List Accent 1" w:uiPriority="72"/>
-    <w:lsdException w:name="Colorful Grid Accent 1" w:uiPriority="73"/>
-    <w:lsdException w:name="Light Shading Accent 2" w:uiPriority="60"/>
-    <w:lsdException w:name="Light List Accent 2" w:uiPriority="61"/>
-    <w:lsdException w:name="Light Grid Accent 2" w:uiPriority="62"/>
-    <w:lsdException w:name="Medium Shading 1 Accent 2" w:uiPriority="63"/>
-    <w:lsdException w:name="Medium Shading 2 Accent 2" w:uiPriority="64"/>
-    <w:lsdException w:name="Medium List 1 Accent 2" w:uiPriority="65"/>
-    <w:lsdException w:name="Medium List 2 Accent 2" w:uiPriority="66"/>
-    <w:lsdException w:name="Medium Grid 1 Accent 2" w:uiPriority="67"/>
-    <w:lsdException w:name="Medium Grid 2 Accent 2" w:uiPriority="68"/>
-    <w:lsdException w:name="Medium Grid 3 Accent 2" w:uiPriority="69"/>
-    <w:lsdException w:name="Dark List Accent 2" w:uiPriority="70"/>
-    <w:lsdException w:name="Colorful Shading Accent 2" w:uiPriority="71"/>
-    <w:lsdException w:name="Colorful List Accent 2" w:uiPriority="72"/>
-    <w:lsdException w:name="Colorful Grid Accent 2" w:uiPriority="73"/>
-    <w:lsdException w:name="Light Shading Accent 3" w:uiPriority="60"/>
-    <w:lsdException w:name="Light List Accent 3" w:uiPriority="61"/>
-    <w:lsdException w:name="Light Grid Accent 3" w:uiPriority="62"/>
-    <w:lsdException w:name="Medium Shading 1 Accent 3" w:uiPriority="63"/>
-    <w:lsdException w:name="Medium Shading 2 Accent 3" w:uiPriority="64"/>
-    <w:lsdException w:name="Medium List 1 Accent 3" w:uiPriority="65"/>
-    <w:lsdException w:name="Medium List 2 Accent 3" w:uiPriority="66"/>
-    <w:lsdException w:name="Medium Grid 1 Accent 3" w:uiPriority="67"/>
-    <w:lsdException w:name="Medium Grid 2 Accent 3" w:uiPriority="68"/>
-    <w:lsdException w:name="Medium Grid 3 Accent 3" w:uiPriority="69"/>
-    <w:lsdException w:name="Dark List Accent 3" w:uiPriority="70"/>
-    <w:lsdException w:name="Colorful Shading Accent 3" w:uiPriority="71"/>
-    <w:lsdException w:name="Colorful List Accent 3" w:uiPriority="72"/>
-    <w:lsdException w:name="Colorful Grid Accent 3" w:uiPriority="73"/>
-    <w:lsdException w:name="Light Shading Accent 4" w:uiPriority="60"/>
-    <w:lsdException w:name="Light List Accent 4" w:uiPriority="61"/>
-    <w:lsdException w:name="Light Grid Accent 4" w:uiPriority="62"/>
-    <w:lsdException w:name="Medium Shading 1 Accent 4" w:uiPriority="63"/>
-    <w:lsdException w:name="Medium Shading 2 Accent 4" w:uiPriority="64"/>
-    <w:lsdException w:name="Medium List 1 Accent 4" w:uiPriority="65"/>
-    <w:lsdException w:name="Medium List 2 Accent 4" w:uiPriority="66"/>
-    <w:lsdException w:name="Medium Grid 1 Accent 4" w:uiPriority="67"/>
-    <w:lsdException w:name="Medium Grid 2 Accent 4" w:uiPriority="68"/>
-    <w:lsdException w:name="Medium Grid 3 Accent 4" w:uiPriority="69"/>
-    <w:lsdException w:name="Dark List Accent 4" w:uiPriority="70"/>
-    <w:lsdException w:name="Colorful Shading Accent 4" w:uiPriority="71"/>
-    <w:lsdException w:name="Colorful List Accent 4" w:uiPriority="72"/>
-    <w:lsdException w:name="Colorful Grid Accent 4" w:uiPriority="73"/>
-    <w:lsdException w:name="Light Shading Accent 5" w:uiPriority="60"/>
-    <w:lsdException w:name="Light List Accent 5" w:uiPriority="61"/>
-    <w:lsdException w:name="Light Grid Accent 5" w:uiPriority="62"/>
-    <w:lsdException w:name="Medium Shading 1 Accent 5" w:uiPriority="63"/>
-    <w:lsdException w:name="Medium Shading 2 Accent 5" w:uiPriority="64"/>
-    <w:lsdException w:name="Medium List 1 Accent 5" w:uiPriority="65"/>
-    <w:lsdException w:name="Medium List 2 Accent 5" w:uiPriority="66"/>
-    <w:lsdException w:name="Medium Grid 1 Accent 5" w:uiPriority="67"/>
-    <w:lsdException w:name="Medium Grid 2 Accent 5" w:uiPriority="68"/>
-    <w:lsdException w:name="Medium Grid 3 Accent 5" w:uiPriority="69"/>
-    <w:lsdException w:name="Dark List Accent 5" w:uiPriority="70"/>
-    <w:lsdException w:name="Colorful Shading Accent 5" w:uiPriority="71"/>
-    <w:lsdException w:name="Colorful List Accent 5" w:uiPriority="72"/>
-    <w:lsdException w:name="Colorful Grid Accent 5" w:uiPriority="73"/>
-    <w:lsdException w:name="Light Shading Accent 6" w:uiPriority="60"/>
-    <w:lsdException w:name="Light List Accent 6" w:uiPriority="61"/>
-    <w:lsdException w:name="Light Grid Accent 6" w:uiPriority="62"/>
-    <w:lsdException w:name="Medium Shading 1 Accent 6" w:uiPriority="63"/>
-    <w:lsdException w:name="Medium Shading 2 Accent 6" w:uiPriority="64"/>
-    <w:lsdException w:name="Medium List 1 Accent 6" w:uiPriority="65"/>
-    <w:lsdException w:name="Medium List 2 Accent 6" w:uiPriority="66"/>
-    <w:lsdException w:name="Medium Grid 1 Accent 6" w:uiPriority="67"/>
-    <w:lsdException w:name="Medium Grid 2 Accent 6" w:uiPriority="68"/>
-    <w:lsdException w:name="Medium Grid 3 Accent 6" w:uiPriority="69"/>
-    <w:lsdException w:name="Dark List Accent 6" w:uiPriority="70"/>
-    <w:lsdException w:name="Colorful Shading Accent 6" w:uiPriority="71"/>
-    <w:lsdException w:name="Colorful List Accent 6" w:uiPriority="72"/>
-    <w:lsdException w:name="Colorful Grid Accent 6" w:uiPriority="73"/>
-    <w:lsdException w:name="Subtle Emphasis" w:uiPriority="19" w:qFormat="1"/>
-    <w:lsdException w:name="Intense Emphasis" w:uiPriority="21" w:qFormat="1"/>
-    <w:lsdException w:name="Subtle Reference" w:uiPriority="31" w:qFormat="1"/>
-    <w:lsdException w:name="Intense Reference" w:uiPriority="32" w:qFormat="1"/>
-    <w:lsdException w:name="Book Title" w:uiPriority="33" w:qFormat="1"/>
-    <w:lsdException w:name="Bibliography" w:semiHidden="1" w:uiPriority="37" w:unhideWhenUsed="1"/>
-    <w:lsdException w:name="TOC Heading" w:semiHidden="1" w:uiPriority="39" w:unhideWhenUsed="1" w:qFormat="1"/>
-    <w:lsdException w:name="Plain Table 1" w:uiPriority="41"/>
-    <w:lsdException w:name="Plain Table 2" w:uiPriority="42"/>
-    <w:lsdException w:name="Plain Table 3" w:uiPriority="43"/>
-    <w:lsdException w:name="Plain Table 4" w:uiPriority="44"/>
-    <w:lsdException w:name="Plain Table 5" w:uiPriority="45"/>
-    <w:lsdException w:name="Grid Table Light" w:uiPriority="40"/>
-    <w:lsdException w:name="Grid Table 1 Light" w:uiPriority="46"/>
-    <w:lsdException w:name="Grid Table 2" w:uiPriority="47"/>
-    <w:lsdException w:name="Grid Table 3" w:uiPriority="48"/>
-    <w:lsdException w:name="Grid Table 4" w:uiPriority="49"/>
-    <w:lsdException w:name="Grid Table 5 Dark" w:uiPriority="50"/>
-    <w:lsdException w:name="Grid Table 6 Colorful" w:uiPriority="51"/>
-    <w:lsdException w:name="Grid Table 7 Colorful" w:uiPriority="52"/>
-    <w:lsdException w:name="Grid Table 1 Light Accent 1" w:uiPriority="46"/>
-    <w:lsdException w:name="Grid Table 2 Accent 1" w:uiPriority="47"/>
-    <w:lsdException w:name="Grid Table 3 Accent 1" w:uiPriority="48"/>
-    <w:lsdException w:name="Grid Table 4 Accent 1" w:uiPriority="49"/>
-    <w:lsdException w:name="Grid Table 5 Dark Accent 1" w:uiPriority="50"/>
-    <w:lsdException w:name="Grid Table 6 Colorful Accent 1" w:uiPriority="51"/>
-    <w:lsdException w:name="Grid Table 7 Colorful Accent 1" w:uiPriority="52"/>
-    <w:lsdException w:name="Grid Table 1 Light Accent 2" w:uiPriority="46"/>
-    <w:lsdException w:name="Grid Table 2 Accent 2" w:uiPriority="47"/>
-    <w:lsdException w:name="Grid Table 3 Accent 2" w:uiPriority="48"/>
-    <w:lsdException w:name="Grid Table 4 Accent 2" w:uiPriority="49"/>
-    <w:lsdException w:name="Grid Table 5 Dark Accent 2" w:uiPriority="50"/>
-    <w:lsdException w:name="Grid Table 6 Colorful Accent 2" w:uiPriority="51"/>
-    <w:lsdException w:name="Grid Table 7 Colorful Accent 2" w:uiPriority="52"/>
-    <w:lsdException w:name="Grid Table 1 Light Accent 3" w:uiPriority="46"/>
-    <w:lsdException w:name="Grid Table 2 Accent 3" w:uiPriority="47"/>
-    <w:lsdException w:name="Grid Table 3 Accent 3" w:uiPriority="48"/>
-    <w:lsdException w:name="Grid Table 4 Accent 3" w:uiPriority="49"/>
-    <w:lsdException w:name="Grid Table 5 Dark Accent 3" w:uiPriority="50"/>
-    <w:lsdException w:name="Grid Table 6 Colorful Accent 3" w:uiPriority="51"/>
-    <w:lsdException w:name="Grid Table 7 Colorful Accent 3" w:uiPriority="52"/>
-    <w:lsdException w:name="Grid Table 1 Light Accent 4" w:uiPriority="46"/>
-    <w:lsdException w:name="Grid Table 2 Accent 4" w:uiPriority="47"/>
-    <w:lsdException w:name="Grid Table 3 Accent 4" w:uiPriority="48"/>
-    <w:lsdException w:name="Grid Table 4 Accent 4" w:uiPriority="49"/>
-    <w:lsdException w:name="Grid Table 5 Dark Accent 4" w:uiPriority="50"/>
-    <w:lsdException w:name="Grid Table 6 Colorful Accent 4" w:uiPriority="51"/>
-    <w:lsdException w:name="Grid Table 7 Colorful Accent 4" w:uiPriority="52"/>
-    <w:lsdException w:name="Grid Table 1 Light Accent 5" w:uiPriority="46"/>
-    <w:lsdException w:name="Grid Table 2 Accent 5" w:uiPriority="47"/>
-    <w:lsdException w:name="Grid Table 3 Accent 5" w:uiPriority="48"/>
-    <w:lsdException w:name="Grid Table 4 Accent 5" w:uiPriority="49"/>
-    <w:lsdException w:name="Grid Table 5 Dark Accent 5" w:uiPriority="50"/>
-    <w:lsdException w:name="Grid Table 6 Colorful Accent 5" w:uiPriority="51"/>
-    <w:lsdException w:name="Grid Table 7 Colorful Accent 5" w:uiPriority="52"/>
-    <w:lsdException w:name="Grid Table 1 Light Accent 6" w:uiPriority="46"/>
-    <w:lsdException w:name="Grid Table 2 Accent 6" w:uiPriority="47"/>
-    <w:lsdException w:name="Grid Table 3 Accent 6" w:uiPriority="48"/>
-    <w:lsdException w:name="Grid Table 4 Accent 6" w:uiPriority="49"/>
-    <w:lsdException w:name="Grid Table 5 Dark Accent 6" w:uiPriority="50"/>
-    <w:lsdException w:name="Grid Table 6 Colorful Accent 6" w:uiPriority="51"/>
-    <w:lsdException w:name="Grid Table 7 Colorful Accent 6" w:uiPriority="52"/>
-    <w:lsdException w:name="List Table 1 Light" w:uiPriority="46"/>
-    <w:lsdException w:name="List Table 2" w:uiPriority="47"/>
-    <w:lsdException w:name="List Table 3" w:uiPriority="48"/>
-    <w:lsdException w:name="List Table 4" w:uiPriority="49"/>
-    <w:lsdException w:name="List Table 5 Dark" w:uiPriority="50"/>
-    <w:lsdException w:name="List Table 6 Colorful" w:uiPriority="51"/>
-    <w:lsdException w:name="List Table 7 Colorful" w:uiPriority="52"/>
-    <w:lsdException w:name="List Table 1 Light Accent 1" w:uiPriority="46"/>
-    <w:lsdException w:name="List Table 2 Accent 1" w:uiPriority="47"/>
-    <w:lsdException w:name="List Table 3 Accent 1" w:uiPriority="48"/>
-    <w:lsdException w:name="List Table 4 Accent 1" w:uiPriority="49"/>
-    <w:lsdException w:name="List Table 5 Dark Accent 1" w:uiPriority="50"/>
-    <w:lsdException w:name="List Table 6 Colorful Accent 1" w:uiPriority="51"/>
-    <w:lsdException w:name="List Table 7 Colorful Accent 1" w:uiPriority="52"/>
-    <w:lsdException w:name="List Table 1 Light Accent 2" w:uiPriority="46"/>
-    <w:lsdException w:name="List Table 2 Accent 2" w:uiPriority="47"/>
-    <w:lsdException w:name="List Table 3 Accent 2" w:uiPriority="48"/>
-    <w:lsdException w:name="List Table 4 Accent 2" w:uiPriority="49"/>
-    <w:lsdException w:name="List Table 5 Dark Accent 2" w:uiPriority="50"/>
-    <w:lsdException w:name="List Table 6 Colorful Accent 2" w:uiPriority="51"/>
-    <w:lsdException w:name="List Table 7 Colorful Accent 2" w:uiPriority="52"/>
-    <w:lsdException w:name="List Table 1 Light Accent 3" w:uiPriority="46"/>
-    <w:lsdException w:name="List Table 2 Accent 3" w:uiPriority="47"/>
-    <w:lsdException w:name="List Table 3 Accent 3" w:uiPriority="48"/>
-    <w:lsdException w:name="List Table 4 Accent 3" w:uiPriority="49"/>
-    <w:lsdException w:name="List Table 5 Dark Accent 3" w:uiPriority="50"/>
-    <w:lsdException w:name="List Table 6 Colorful Accent 3" w:uiPriority="51"/>
-    <w:lsdException w:name="List Table 7 Colorful Accent 3" w:uiPriority="52"/>
-    <w:lsdException w:name="List Table 1 Light Accent 4" w:uiPriority="46"/>
-    <w:lsdException w:name="List Table 2 Accent 4" w:uiPriority="47"/>
-    <w:lsdException w:name="List Table 3 Accent 4" w:uiPriority="48"/>
-    <w:lsdException w:name="List Table 4 Accent 4" w:uiPriority="49"/>
-    <w:lsdException w:name="List Table 5 Dark Accent 4" w:uiPriority="50"/>
-    <w:lsdException w:name="List Table 6 Colorful Accent 4" w:uiPriority="51"/>
-    <w:lsdException w:name="List Table 7 Colorful Accent 4" w:uiPriority="52"/>
-    <w:lsdException w:name="List Table 1 Light Accent 5" w:uiPriority="46"/>
-    <w:lsdException w:name="List Table 2 Accent 5" w:uiPriority="47"/>
-    <w:lsdException w:name="List Table 3 Accent 5" w:uiPriority="48"/>
-    <w:lsdException w:name="List Table 4 Accent 5" w:uiPriority="49"/>
-    <w:lsdException w:name="List Table 5 Dark Accent 5" w:uiPriority="50"/>
-    <w:lsdException w:name="List Table 6 Colorful Accent 5" w:uiPriority="51"/>
-    <w:lsdException w:name="List Table 7 Colorful Accent 5" w:uiPriority="52"/>
-    <w:lsdException w:name="List Table 1 Light Accent 6" w:uiPriority="46"/>
-    <w:lsdException w:name="List Table 2 Accent 6" w:uiPriority="47"/>
-    <w:lsdException w:name="List Table 3 Accent 6" w:uiPriority="48"/>
-    <w:lsdException w:name="List Table 4 Accent 6" w:uiPriority="49"/>
-    <w:lsdException w:name="List Table 5 Dark Accent 6" w:uiPriority="50"/>
-    <w:lsdException w:name="List Table 6 Colorful Accent 6" w:uiPriority="51"/>
-    <w:lsdException w:name="List Table 7 Colorful Accent 6" w:uiPriority="52"/>
+  <w:latentStyles w:defLockedState="0" w:defUIPriority="99" w:defSemiHidden="1" w:defUnhideWhenUsed="1" w:defQFormat="0" w:count="267">
+    <w:lsdException w:name="Normal" w:semiHidden="0" w:uiPriority="0" w:unhideWhenUsed="0" w:qFormat="1"/>
+    <w:lsdException w:name="heading 1" w:semiHidden="0" w:uiPriority="9" w:unhideWhenUsed="0" w:qFormat="1"/>
+    <w:lsdException w:name="heading 2" w:uiPriority="9" w:qFormat="1"/>
+    <w:lsdException w:name="heading 3" w:uiPriority="9" w:qFormat="1"/>
+    <w:lsdException w:name="heading 4" w:uiPriority="9" w:qFormat="1"/>
+    <w:lsdException w:name="heading 5" w:uiPriority="9" w:qFormat="1"/>
+    <w:lsdException w:name="heading 6" w:uiPriority="9" w:qFormat="1"/>
+    <w:lsdException w:name="heading 7" w:uiPriority="9" w:qFormat="1"/>
+    <w:lsdException w:name="heading 8" w:uiPriority="9" w:qFormat="1"/>
+    <w:lsdException w:name="heading 9" w:uiPriority="9" w:qFormat="1"/>
+    <w:lsdException w:name="toc 1" w:uiPriority="39"/>
+    <w:lsdException w:name="toc 2" w:uiPriority="39"/>
+    <w:lsdException w:name="toc 3" w:uiPriority="39"/>
+    <w:lsdException w:name="toc 4" w:uiPriority="39"/>
+    <w:lsdException w:name="toc 5" w:uiPriority="39"/>
+    <w:lsdException w:name="toc 6" w:uiPriority="39"/>
+    <w:lsdException w:name="toc 7" w:uiPriority="39"/>
+    <w:lsdException w:name="toc 8" w:uiPriority="39"/>
+    <w:lsdException w:name="toc 9" w:uiPriority="39"/>
+    <w:lsdException w:name="caption" w:uiPriority="35" w:qFormat="1"/>
+    <w:lsdException w:name="Title" w:semiHidden="0" w:uiPriority="10" w:unhideWhenUsed="0" w:qFormat="1"/>
+    <w:lsdException w:name="Default Paragraph Font" w:uiPriority="1"/>
+    <w:lsdException w:name="Subtitle" w:semiHidden="0" w:uiPriority="11" w:unhideWhenUsed="0" w:qFormat="1"/>
+    <w:lsdException w:name="Strong" w:semiHidden="0" w:uiPriority="22" w:unhideWhenUsed="0" w:qFormat="1"/>
+    <w:lsdException w:name="Emphasis" w:semiHidden="0" w:uiPriority="20" w:unhideWhenUsed="0" w:qFormat="1"/>
+    <w:lsdException w:name="Table Grid" w:semiHidden="0" w:uiPriority="59" w:unhideWhenUsed="0"/>
+    <w:lsdException w:name="Placeholder Text" w:unhideWhenUsed="0"/>
+    <w:lsdException w:name="No Spacing" w:semiHidden="0" w:uiPriority="1" w:unhideWhenUsed="0" w:qFormat="1"/>
+    <w:lsdException w:name="Light Shading" w:semiHidden="0" w:uiPriority="60" w:unhideWhenUsed="0"/>
+    <w:lsdException w:name="Light List" w:semiHidden="0" w:uiPriority="61" w:unhideWhenUsed="0"/>
+    <w:lsdException w:name="Light Grid" w:semiHidden="0" w:uiPriority="62" w:unhideWhenUsed="0"/>
+    <w:lsdException w:name="Medium Shading 1" w:semiHidden="0" w:uiPriority="63" w:unhideWhenUsed="0"/>
+    <w:lsdException w:name="Medium Shading 2" w:semiHidden="0" w:uiPriority="64" w:unhideWhenUsed="0"/>
+    <w:lsdException w:name="Medium List 1" w:semiHidden="0" w:uiPriority="65" w:unhideWhenUsed="0"/>
+    <w:lsdException w:name="Medium List 2" w:semiHidden="0" w:uiPriority="66" w:unhideWhenUsed="0"/>
+    <w:lsdException w:name="Medium Grid 1" w:semiHidden="0" w:uiPriority="67" w:unhideWhenUsed="0"/>
+    <w:lsdException w:name="Medium Grid 2" w:semiHidden="0" w:uiPriority="68" w:unhideWhenUsed="0"/>
+    <w:lsdException w:name="Medium Grid 3" w:semiHidden="0" w:uiPriority="69" w:unhideWhenUsed="0"/>
+    <w:lsdException w:name="Dark List" w:semiHidden="0" w:uiPriority="70" w:unhideWhenUsed="0"/>
+    <w:lsdException w:name="Colorful Shading" w:semiHidden="0" w:uiPriority="71" w:unhideWhenUsed="0"/>
+    <w:lsdException w:name="Colorful List" w:semiHidden="0" w:uiPriority="72" w:unhideWhenUsed="0"/>
+    <w:lsdException w:name="Colorful Grid" w:semiHidden="0" w:uiPriority="73" w:unhideWhenUsed="0"/>
+    <w:lsdException w:name="Light Shading Accent 1" w:semiHidden="0" w:uiPriority="60" w:unhideWhenUsed="0"/>
+    <w:lsdException w:name="Light List Accent 1" w:semiHidden="0" w:uiPriority="61" w:unhideWhenUsed="0"/>
+    <w:lsdException w:name="Light Grid Accent 1" w:semiHidden="0" w:uiPriority="62" w:unhideWhenUsed="0"/>
+    <w:lsdException w:name="Medium Shading 1 Accent 1" w:semiHidden="0" w:uiPriority="63" w:unhideWhenUsed="0"/>
+    <w:lsdException w:name="Medium Shading 2 Accent 1" w:semiHidden="0" w:uiPriority="64" w:unhideWhenUsed="0"/>
+    <w:lsdException w:name="Medium List 1 Accent 1" w:semiHidden="0" w:uiPriority="65" w:unhideWhenUsed="0"/>
+    <w:lsdException w:name="Revision" w:unhideWhenUsed="0"/>
+    <w:lsdException w:name="List Paragraph" w:semiHidden="0" w:uiPriority="34" w:unhideWhenUsed="0" w:qFormat="1"/>
+    <w:lsdException w:name="Quote" w:semiHidden="0" w:uiPriority="29" w:unhideWhenUsed="0" w:qFormat="1"/>
+    <w:lsdException w:name="Intense Quote" w:semiHidden="0" w:uiPriority="30" w:unhideWhenUsed="0" w:qFormat="1"/>
+    <w:lsdException w:name="Medium List 2 Accent 1" w:semiHidden="0" w:uiPriority="66" w:unhideWhenUsed="0"/>
+    <w:lsdException w:name="Medium Grid 1 Accent 1" w:semiHidden="0" w:uiPriority="67" w:unhideWhenUsed="0"/>
+    <w:lsdException w:name="Medium Grid 2 Accent 1" w:semiHidden="0" w:uiPriority="68" w:unhideWhenUsed="0"/>
+    <w:lsdException w:name="Medium Grid 3 Accent 1" w:semiHidden="0" w:uiPriority="69" w:unhideWhenUsed="0"/>
+    <w:lsdException w:name="Dark List Accent 1" w:semiHidden="0" w:uiPriority="70" w:unhideWhenUsed="0"/>
+    <w:lsdException w:name="Colorful Shading Accent 1" w:semiHidden="0" w:uiPriority="71" w:unhideWhenUsed="0"/>
+    <w:lsdException w:name="Colorful List Accent 1" w:semiHidden="0" w:uiPriority="72" w:unhideWhenUsed="0"/>
+    <w:lsdException w:name="Colorful Grid Accent 1" w:semiHidden="0" w:uiPriority="73" w:unhideWhenUsed="0"/>
+    <w:lsdException w:name="Light Shading Accent 2" w:semiHidden="0" w:uiPriority="60" w:unhideWhenUsed="0"/>
+    <w:lsdException w:name="Light List Accent 2" w:semiHidden="0" w:uiPriority="61" w:unhideWhenUsed="0"/>
+    <w:lsdException w:name="Light Grid Accent 2" w:semiHidden="0" w:uiPriority="62" w:unhideWhenUsed="0"/>
+    <w:lsdException w:name="Medium Shading 1 Accent 2" w:semiHidden="0" w:uiPriority="63" w:unhideWhenUsed="0"/>
+    <w:lsdException w:name="Medium Shading 2 Accent 2" w:semiHidden="0" w:uiPriority="64" w:unhideWhenUsed="0"/>
+    <w:lsdException w:name="Medium List 1 Accent 2" w:semiHidden="0" w:uiPriority="65" w:unhideWhenUsed="0"/>
+    <w:lsdException w:name="Medium List 2 Accent 2" w:semiHidden="0" w:uiPriority="66" w:unhideWhenUsed="0"/>
+    <w:lsdException w:name="Medium Grid 1 Accent 2" w:semiHidden="0" w:uiPriority="67" w:unhideWhenUsed="0"/>
+    <w:lsdException w:name="Medium Grid 2 Accent 2" w:semiHidden="0" w:uiPriority="68" w:unhideWhenUsed="0"/>
+    <w:lsdException w:name="Medium Grid 3 Accent 2" w:semiHidden="0" w:uiPriority="69" w:unhideWhenUsed="0"/>
+    <w:lsdException w:name="Dark List Accent 2" w:semiHidden="0" w:uiPriority="70" w:unhideWhenUsed="0"/>
+    <w:lsdException w:name="Colorful Shading Accent 2" w:semiHidden="0" w:uiPriority="71" w:unhideWhenUsed="0"/>
+    <w:lsdException w:name="Colorful List Accent 2" w:semiHidden="0" w:uiPriority="72" w:unhideWhenUsed="0"/>
+    <w:lsdException w:name="Colorful Grid Accent 2" w:semiHidden="0" w:uiPriority="73" w:unhideWhenUsed="0"/>
+    <w:lsdException w:name="Light Shading Accent 3" w:semiHidden="0" w:uiPriority="60" w:unhideWhenUsed="0"/>
+    <w:lsdException w:name="Light List Accent 3" w:semiHidden="0" w:uiPriority="61" w:unhideWhenUsed="0"/>
+    <w:lsdException w:name="Light Grid Accent 3" w:semiHidden="0" w:uiPriority="62" w:unhideWhenUsed="0"/>
+    <w:lsdException w:name="Medium Shading 1 Accent 3" w:semiHidden="0" w:uiPriority="63" w:unhideWhenUsed="0"/>
+    <w:lsdException w:name="Medium Shading 2 Accent 3" w:semiHidden="0" w:uiPriority="64" w:unhideWhenUsed="0"/>
+    <w:lsdException w:name="Medium List 1 Accent 3" w:semiHidden="0" w:uiPriority="65" w:unhideWhenUsed="0"/>
+    <w:lsdException w:name="Medium List 2 Accent 3" w:semiHidden="0" w:uiPriority="66" w:unhideWhenUsed="0"/>
+    <w:lsdException w:name="Medium Grid 1 Accent 3" w:semiHidden="0" w:uiPriority="67" w:unhideWhenUsed="0"/>
+    <w:lsdException w:name="Medium Grid 2 Accent 3" w:semiHidden="0" w:uiPriority="68" w:unhideWhenUsed="0"/>
+    <w:lsdException w:name="Medium Grid 3 Accent 3" w:semiHidden="0" w:uiPriority="69" w:unhideWhenUsed="0"/>
+    <w:lsdException w:name="Dark List Accent 3" w:semiHidden="0" w:uiPriority="70" w:unhideWhenUsed="0"/>
+    <w:lsdException w:name="Colorful Shading Accent 3" w:semiHidden="0" w:uiPriority="71" w:unhideWhenUsed="0"/>
+    <w:lsdException w:name="Colorful List Accent 3" w:semiHidden="0" w:uiPriority="72" w:unhideWhenUsed="0"/>
+    <w:lsdException w:name="Colorful Grid Accent 3" w:semiHidden="0" w:uiPriority="73" w:unhideWhenUsed="0"/>
+    <w:lsdException w:name="Light Shading Accent 4" w:semiHidden="0" w:uiPriority="60" w:unhideWhenUsed="0"/>
+    <w:lsdException w:name="Light List Accent 4" w:semiHidden="0" w:uiPriority="61" w:unhideWhenUsed="0"/>
+    <w:lsdException w:name="Light Grid Accent 4" w:semiHidden="0" w:uiPriority="62" w:unhideWhenUsed="0"/>
+    <w:lsdException w:name="Medium Shading 1 Accent 4" w:semiHidden="0" w:uiPriority="63" w:unhideWhenUsed="0"/>
+    <w:lsdException w:name="Medium Shading 2 Accent 4" w:semiHidden="0" w:uiPriority="64" w:unhideWhenUsed="0"/>
+    <w:lsdException w:name="Medium List 1 Accent 4" w:semiHidden="0" w:uiPriority="65" w:unhideWhenUsed="0"/>
+    <w:lsdException w:name="Medium List 2 Accent 4" w:semiHidden="0" w:uiPriority="66" w:unhideWhenUsed="0"/>
+    <w:lsdException w:name="Medium Grid 1 Accent 4" w:semiHidden="0" w:uiPriority="67" w:unhideWhenUsed="0"/>
+    <w:lsdException w:name="Medium Grid 2 Accent 4" w:semiHidden="0" w:uiPriority="68" w:unhideWhenUsed="0"/>
+    <w:lsdException w:name="Medium Grid 3 Accent 4" w:semiHidden="0" w:uiPriority="69" w:unhideWhenUsed="0"/>
+    <w:lsdException w:name="Dark List Accent 4" w:semiHidden="0" w:uiPriority="70" w:unhideWhenUsed="0"/>
+    <w:lsdException w:name="Colorful Shading Accent 4" w:semiHidden="0" w:uiPriority="71" w:unhideWhenUsed="0"/>
+    <w:lsdException w:name="Colorful List Accent 4" w:semiHidden="0" w:uiPriority="72" w:unhideWhenUsed="0"/>
+    <w:lsdException w:name="Colorful Grid Accent 4" w:semiHidden="0" w:uiPriority="73" w:unhideWhenUsed="0"/>
+    <w:lsdException w:name="Light Shading Accent 5" w:semiHidden="0" w:uiPriority="60" w:unhideWhenUsed="0"/>
+    <w:lsdException w:name="Light List Accent 5" w:semiHidden="0" w:uiPriority="61" w:unhideWhenUsed="0"/>
+    <w:lsdException w:name="Light Grid Accent 5" w:semiHidden="0" w:uiPriority="62" w:unhideWhenUsed="0"/>
+    <w:lsdException w:name="Medium Shading 1 Accent 5" w:semiHidden="0" w:uiPriority="63" w:unhideWhenUsed="0"/>
+    <w:lsdException w:name="Medium Shading 2 Accent 5" w:semiHidden="0" w:uiPriority="64" w:unhideWhenUsed="0"/>
+    <w:lsdException w:name="Medium List 1 Accent 5" w:semiHidden="0" w:uiPriority="65" w:unhideWhenUsed="0"/>
+    <w:lsdException w:name="Medium List 2 Accent 5" w:semiHidden="0" w:uiPriority="66" w:unhideWhenUsed="0"/>
+    <w:lsdException w:name="Medium Grid 1 Accent 5" w:semiHidden="0" w:uiPriority="67" w:unhideWhenUsed="0"/>
+    <w:lsdException w:name="Medium Grid 2 Accent 5" w:semiHidden="0" w:uiPriority="68" w:unhideWhenUsed="0"/>
+    <w:lsdException w:name="Medium Grid 3 Accent 5" w:semiHidden="0" w:uiPriority="69" w:unhideWhenUsed="0"/>
+    <w:lsdException w:name="Dark List Accent 5" w:semiHidden="0" w:uiPriority="70" w:unhideWhenUsed="0"/>
+    <w:lsdException w:name="Colorful Shading Accent 5" w:semiHidden="0" w:uiPriority="71" w:unhideWhenUsed="0"/>
+    <w:lsdException w:name="Colorful List Accent 5" w:semiHidden="0" w:uiPriority="72" w:unhideWhenUsed="0"/>
+    <w:lsdException w:name="Colorful Grid Accent 5" w:semiHidden="0" w:uiPriority="73" w:unhideWhenUsed="0"/>
+    <w:lsdException w:name="Light Shading Accent 6" w:semiHidden="0" w:uiPriority="60" w:unhideWhenUsed="0"/>
+    <w:lsdException w:name="Light List Accent 6" w:semiHidden="0" w:uiPriority="61" w:unhideWhenUsed="0"/>
+    <w:lsdException w:name="Light Grid Accent 6" w:semiHidden="0" w:uiPriority="62" w:unhideWhenUsed="0"/>
+    <w:lsdException w:name="Medium Shading 1 Accent 6" w:semiHidden="0" w:uiPriority="63" w:unhideWhenUsed="0"/>
+    <w:lsdException w:name="Medium Shading 2 Accent 6" w:semiHidden="0" w:uiPriority="64" w:unhideWhenUsed="0"/>
+    <w:lsdException w:name="Medium List 1 Accent 6" w:semiHidden="0" w:uiPriority="65" w:unhideWhenUsed="0"/>
+    <w:lsdException w:name="Medium List 2 Accent 6" w:semiHidden="0" w:uiPriority="66" w:unhideWhenUsed="0"/>
+    <w:lsdException w:name="Medium Grid 1 Accent 6" w:semiHidden="0" w:uiPriority="67" w:unhideWhenUsed="0"/>
+    <w:lsdException w:name="Medium Grid 2 Accent 6" w:semiHidden="0" w:uiPriority="68" w:unhideWhenUsed="0"/>
+    <w:lsdException w:name="Medium Grid 3 Accent 6" w:semiHidden="0" w:uiPriority="69" w:unhideWhenUsed="0"/>
+    <w:lsdException w:name="Dark List Accent 6" w:semiHidden="0" w:uiPriority="70" w:unhideWhenUsed="0"/>
+    <w:lsdException w:name="Colorful Shading Accent 6" w:semiHidden="0" w:uiPriority="71" w:unhideWhenUsed="0"/>
+    <w:lsdException w:name="Colorful List Accent 6" w:semiHidden="0" w:uiPriority="72" w:unhideWhenUsed="0"/>
+    <w:lsdException w:name="Colorful Grid Accent 6" w:semiHidden="0" w:uiPriority="73" w:unhideWhenUsed="0"/>
+    <w:lsdException w:name="Subtle Emphasis" w:semiHidden="0" w:uiPriority="19" w:unhideWhenUsed="0" w:qFormat="1"/>
+    <w:lsdException w:name="Intense Emphasis" w:semiHidden="0" w:uiPriority="21" w:unhideWhenUsed="0" w:qFormat="1"/>
+    <w:lsdException w:name="Subtle Reference" w:semiHidden="0" w:uiPriority="31" w:unhideWhenUsed="0" w:qFormat="1"/>
+    <w:lsdException w:name="Intense Reference" w:semiHidden="0" w:uiPriority="32" w:unhideWhenUsed="0" w:qFormat="1"/>
+    <w:lsdException w:name="Book Title" w:semiHidden="0" w:uiPriority="33" w:unhideWhenUsed="0" w:qFormat="1"/>
+    <w:lsdException w:name="Bibliography" w:uiPriority="37"/>
+    <w:lsdException w:name="TOC Heading" w:uiPriority="39" w:qFormat="1"/>
+  </w:latentStyles>
+  <w:style w:type="paragraph" w:default="1" w:styleId="Normal">
+    <w:name w:val="Normal"/>
+    <w:qFormat/>
+  </w:style>
+  <w:style w:type="paragraph" w:styleId="Heading1">
+    <w:name w:val="heading 1"/>
+    <w:basedOn w:val="Normal"/>
+    <w:next w:val="Normal"/>
+    <w:link w:val="Heading1Char"/>
+    <w:uiPriority w:val="9"/>
+    <w:qFormat/>
+    <w:rsid w:val="00C348B1"/>
+    <w:pPr>
+      <w:keepNext/>
+      <w:keepLines/>
+      <w:spacing w:before="240" w:after="0"/>
+      <w:outlineLvl w:val="0"/>
+    </w:pPr>
+    <w:rPr>
+      <w:rFonts w:asciiTheme="majorHAnsi" w:eastAsiaTheme="majorEastAsia" w:hAnsiTheme="majorHAnsi" w:cstheme="majorBidi"/>
+      <w:color w:val="365F91" w:themeColor="accent1" w:themeShade="BF"/>
+      <w:sz w:val="32"/>
+      <w:szCs w:val="32"/>
+    </w:rPr>
+  </w:style>
+  <w:style w:type="paragraph" w:styleId="Heading2">
+    <w:name w:val="heading 2"/>
+    <w:basedOn w:val="Normal"/>
+    <w:next w:val="Normal"/>
+    <w:link w:val="Heading2Char"/>
+    <w:uiPriority w:val="9"/>
+    <w:unhideWhenUsed/>
+    <w:qFormat/>
+    <w:rsid w:val="00C348B1"/>
+    <w:pPr>
+      <w:keepNext/>
+      <w:keepLines/>
+      <w:spacing w:before="40" w:after="0"/>
+      <w:outlineLvl w:val="1"/>
+    </w:pPr>
+    <w:rPr>
+      <w:rFonts w:asciiTheme="majorHAnsi" w:eastAsiaTheme="majorEastAsia" w:hAnsiTheme="majorHAnsi" w:cstheme="majorBidi"/>
+      <w:color w:val="365F91" w:themeColor="accent1" w:themeShade="BF"/>
+      <w:sz w:val="26"/>
+      <w:szCs w:val="26"/>
+    </w:rPr>
+  </w:style>
+  <w:style w:type="character" w:default="1" w:styleId="DefaultParagraphFont">
+    <w:name w:val="Default Paragraph Font"/>
+    <w:uiPriority w:val="1"/>
+    <w:semiHidden/>
+    <w:unhideWhenUsed/>
+  </w:style>
+  <w:style w:type="table" w:default="1" w:styleId="TableNormal">
+    <w:name w:val="Normal Table"/>
+    <w:uiPriority w:val="99"/>
+    <w:semiHidden/>
+    <w:unhideWhenUsed/>
+    <w:tblPr>
+      <w:tblInd w:w="0" w:type="dxa"/>
+      <w:tblCellMar>
+        <w:top w:w="0" w:type="dxa"/>
+        <w:left w:w="108" w:type="dxa"/>
+        <w:bottom w:w="0" w:type="dxa"/>
+        <w:right w:w="108" w:type="dxa"/>
+      </w:tblCellMar>
+    </w:tblPr>
+  </w:style>
+  <w:style w:type="numbering" w:default="1" w:styleId="NoList">
+    <w:name w:val="No List"/>
+    <w:uiPriority w:val="99"/>
+    <w:semiHidden/>
+    <w:unhideWhenUsed/>
+  </w:style>
+  <w:style w:type="character" w:customStyle="1" w:styleId="Heading1Char">
+    <w:name w:val="Heading 1 Char"/>
+    <w:basedOn w:val="DefaultParagraphFont"/>
+    <w:link w:val="Heading1"/>
+    <w:uiPriority w:val="9"/>
+    <w:rsid w:val="00C348B1"/>
+    <w:rPr>
+      <w:rFonts w:asciiTheme="majorHAnsi" w:eastAsiaTheme="majorEastAsia" w:hAnsiTheme="majorHAnsi" w:cstheme="majorBidi"/>
+      <w:color w:val="365F91" w:themeColor="accent1" w:themeShade="BF"/>
+      <w:sz w:val="32"/>
+      <w:szCs w:val="32"/>
+    </w:rPr>
+  </w:style>
+  <w:style w:type="character" w:customStyle="1" w:styleId="Heading2Char">
+    <w:name w:val="Heading 2 Char"/>
+    <w:basedOn w:val="DefaultParagraphFont"/>
+    <w:link w:val="Heading2"/>
+    <w:uiPriority w:val="9"/>
+    <w:rsid w:val="00C348B1"/>
+    <w:rPr>
+      <w:rFonts w:asciiTheme="majorHAnsi" w:eastAsiaTheme="majorEastAsia" w:hAnsiTheme="majorHAnsi" w:cstheme="majorBidi"/>
+      <w:color w:val="365F91" w:themeColor="accent1" w:themeShade="BF"/>
+      <w:sz w:val="26"/>
+      <w:szCs w:val="26"/>
+    </w:rPr>
+  </w:style>
+  <w:style w:type="paragraph" w:styleId="ListParagraph">
+    <w:name w:val="List Paragraph"/>
+    <w:basedOn w:val="Normal"/>
+    <w:uiPriority w:val="34"/>
+    <w:qFormat/>
+    <w:rsid w:val="00D533F8"/>
+    <w:pPr>
+      <w:ind w:left="720"/>
+      <w:contextualSpacing/>
+    </w:pPr>
+  </w:style>
+</w:styles>
+</file>
+
+<file path=word/stylesWithEffects.xml><?xml version="1.0" encoding="utf-8"?>
+<w:styles xmlns:wpc="http://schemas.microsoft.com/office/word/2010/wordprocessingCanvas" xmlns:mc="http://schemas.openxmlformats.org/markup-compatibility/2006" xmlns:o="urn:schemas-microsoft-com:office:office" xmlns:r="http://schemas.openxmlformats.org/officeDocument/2006/relationships" xmlns:m="http://schemas.openxmlformats.org/officeDocument/2006/math" xmlns:v="urn:schemas-microsoft-com:vml" xmlns:wp14="http://schemas.microsoft.com/office/word/2010/wordprocessingDrawing" xmlns:wp="http://schemas.openxmlformats.org/drawingml/2006/wordprocessingDrawing" xmlns:w10="urn:schemas-microsoft-com:office:word" xmlns:w="http://schemas.openxmlformats.org/wordprocessingml/2006/main" xmlns:w14="http://schemas.microsoft.com/office/word/2010/wordml" xmlns:wpg="http://schemas.microsoft.com/office/word/2010/wordprocessingGroup" xmlns:wpi="http://schemas.microsoft.com/office/word/2010/wordprocessingInk" xmlns:wne="http://schemas.microsoft.com/office/word/2006/wordml" xmlns:wps="http://schemas.microsoft.com/office/word/2010/wordprocessingShape" mc:Ignorable="w14 wp14">
+  <w:docDefaults>
+    <w:rPrDefault>
+      <w:rPr>
+        <w:rFonts w:asciiTheme="minorHAnsi" w:eastAsiaTheme="minorHAnsi" w:hAnsiTheme="minorHAnsi" w:cstheme="minorBidi"/>
+        <w:sz w:val="22"/>
+        <w:szCs w:val="22"/>
+        <w:lang w:val="en-US" w:eastAsia="en-US" w:bidi="ar-SA"/>
+      </w:rPr>
+    </w:rPrDefault>
+    <w:pPrDefault>
+      <w:pPr>
+        <w:spacing w:after="200" w:line="276" w:lineRule="auto"/>
+      </w:pPr>
+    </w:pPrDefault>
+  </w:docDefaults>
+  <w:latentStyles w:defLockedState="0" w:defUIPriority="99" w:defSemiHidden="1" w:defUnhideWhenUsed="1" w:defQFormat="0" w:count="267">
+    <w:lsdException w:name="Normal" w:semiHidden="0" w:uiPriority="0" w:unhideWhenUsed="0" w:qFormat="1"/>
+    <w:lsdException w:name="heading 1" w:semiHidden="0" w:uiPriority="9" w:unhideWhenUsed="0" w:qFormat="1"/>
+    <w:lsdException w:name="heading 2" w:uiPriority="9" w:qFormat="1"/>
+    <w:lsdException w:name="heading 3" w:uiPriority="9" w:qFormat="1"/>
+    <w:lsdException w:name="heading 4" w:uiPriority="9" w:qFormat="1"/>
+    <w:lsdException w:name="heading 5" w:uiPriority="9" w:qFormat="1"/>
+    <w:lsdException w:name="heading 6" w:uiPriority="9" w:qFormat="1"/>
+    <w:lsdException w:name="heading 7" w:uiPriority="9" w:qFormat="1"/>
+    <w:lsdException w:name="heading 8" w:uiPriority="9" w:qFormat="1"/>
+    <w:lsdException w:name="heading 9" w:uiPriority="9" w:qFormat="1"/>
+    <w:lsdException w:name="toc 1" w:uiPriority="39"/>
+    <w:lsdException w:name="toc 2" w:uiPriority="39"/>
+    <w:lsdException w:name="toc 3" w:uiPriority="39"/>
+    <w:lsdException w:name="toc 4" w:uiPriority="39"/>
+    <w:lsdException w:name="toc 5" w:uiPriority="39"/>
+    <w:lsdException w:name="toc 6" w:uiPriority="39"/>
+    <w:lsdException w:name="toc 7" w:uiPriority="39"/>
+    <w:lsdException w:name="toc 8" w:uiPriority="39"/>
+    <w:lsdException w:name="toc 9" w:uiPriority="39"/>
+    <w:lsdException w:name="caption" w:uiPriority="35" w:qFormat="1"/>
+    <w:lsdException w:name="Title" w:semiHidden="0" w:uiPriority="10" w:unhideWhenUsed="0" w:qFormat="1"/>
+    <w:lsdException w:name="Default Paragraph Font" w:uiPriority="1"/>
+    <w:lsdException w:name="Subtitle" w:semiHidden="0" w:uiPriority="11" w:unhideWhenUsed="0" w:qFormat="1"/>
+    <w:lsdException w:name="Strong" w:semiHidden="0" w:uiPriority="22" w:unhideWhenUsed="0" w:qFormat="1"/>
+    <w:lsdException w:name="Emphasis" w:semiHidden="0" w:uiPriority="20" w:unhideWhenUsed="0" w:qFormat="1"/>
+    <w:lsdException w:name="Table Grid" w:semiHidden="0" w:uiPriority="59" w:unhideWhenUsed="0"/>
+    <w:lsdException w:name="Placeholder Text" w:unhideWhenUsed="0"/>
+    <w:lsdException w:name="No Spacing" w:semiHidden="0" w:uiPriority="1" w:unhideWhenUsed="0" w:qFormat="1"/>
+    <w:lsdException w:name="Light Shading" w:semiHidden="0" w:uiPriority="60" w:unhideWhenUsed="0"/>
+    <w:lsdException w:name="Light List" w:semiHidden="0" w:uiPriority="61" w:unhideWhenUsed="0"/>
+    <w:lsdException w:name="Light Grid" w:semiHidden="0" w:uiPriority="62" w:unhideWhenUsed="0"/>
+    <w:lsdException w:name="Medium Shading 1" w:semiHidden="0" w:uiPriority="63" w:unhideWhenUsed="0"/>
+    <w:lsdException w:name="Medium Shading 2" w:semiHidden="0" w:uiPriority="64" w:unhideWhenUsed="0"/>
+    <w:lsdException w:name="Medium List 1" w:semiHidden="0" w:uiPriority="65" w:unhideWhenUsed="0"/>
+    <w:lsdException w:name="Medium List 2" w:semiHidden="0" w:uiPriority="66" w:unhideWhenUsed="0"/>
+    <w:lsdException w:name="Medium Grid 1" w:semiHidden="0" w:uiPriority="67" w:unhideWhenUsed="0"/>
+    <w:lsdException w:name="Medium Grid 2" w:semiHidden="0" w:uiPriority="68" w:unhideWhenUsed="0"/>
+    <w:lsdException w:name="Medium Grid 3" w:semiHidden="0" w:uiPriority="69" w:unhideWhenUsed="0"/>
+    <w:lsdException w:name="Dark List" w:semiHidden="0" w:uiPriority="70" w:unhideWhenUsed="0"/>
+    <w:lsdException w:name="Colorful Shading" w:semiHidden="0" w:uiPriority="71" w:unhideWhenUsed="0"/>
+    <w:lsdException w:name="Colorful List" w:semiHidden="0" w:uiPriority="72" w:unhideWhenUsed="0"/>
+    <w:lsdException w:name="Colorful Grid" w:semiHidden="0" w:uiPriority="73" w:unhideWhenUsed="0"/>
+    <w:lsdException w:name="Light Shading Accent 1" w:semiHidden="0" w:uiPriority="60" w:unhideWhenUsed="0"/>
+    <w:lsdException w:name="Light List Accent 1" w:semiHidden="0" w:uiPriority="61" w:unhideWhenUsed="0"/>
+    <w:lsdException w:name="Light Grid Accent 1" w:semiHidden="0" w:uiPriority="62" w:unhideWhenUsed="0"/>
+    <w:lsdException w:name="Medium Shading 1 Accent 1" w:semiHidden="0" w:uiPriority="63" w:unhideWhenUsed="0"/>
+    <w:lsdException w:name="Medium Shading 2 Accent 1" w:semiHidden="0" w:uiPriority="64" w:unhideWhenUsed="0"/>
+    <w:lsdException w:name="Medium List 1 Accent 1" w:semiHidden="0" w:uiPriority="65" w:unhideWhenUsed="0"/>
+    <w:lsdException w:name="Revision" w:unhideWhenUsed="0"/>
+    <w:lsdException w:name="List Paragraph" w:semiHidden="0" w:uiPriority="34" w:unhideWhenUsed="0" w:qFormat="1"/>
+    <w:lsdException w:name="Quote" w:semiHidden="0" w:uiPriority="29" w:unhideWhenUsed="0" w:qFormat="1"/>
+    <w:lsdException w:name="Intense Quote" w:semiHidden="0" w:uiPriority="30" w:unhideWhenUsed="0" w:qFormat="1"/>
+    <w:lsdException w:name="Medium List 2 Accent 1" w:semiHidden="0" w:uiPriority="66" w:unhideWhenUsed="0"/>
+    <w:lsdException w:name="Medium Grid 1 Accent 1" w:semiHidden="0" w:uiPriority="67" w:unhideWhenUsed="0"/>
+    <w:lsdException w:name="Medium Grid 2 Accent 1" w:semiHidden="0" w:uiPriority="68" w:unhideWhenUsed="0"/>
+    <w:lsdException w:name="Medium Grid 3 Accent 1" w:semiHidden="0" w:uiPriority="69" w:unhideWhenUsed="0"/>
+    <w:lsdException w:name="Dark List Accent 1" w:semiHidden="0" w:uiPriority="70" w:unhideWhenUsed="0"/>
+    <w:lsdException w:name="Colorful Shading Accent 1" w:semiHidden="0" w:uiPriority="71" w:unhideWhenUsed="0"/>
+    <w:lsdException w:name="Colorful List Accent 1" w:semiHidden="0" w:uiPriority="72" w:unhideWhenUsed="0"/>
+    <w:lsdException w:name="Colorful Grid Accent 1" w:semiHidden="0" w:uiPriority="73" w:unhideWhenUsed="0"/>
+    <w:lsdException w:name="Light Shading Accent 2" w:semiHidden="0" w:uiPriority="60" w:unhideWhenUsed="0"/>
+    <w:lsdException w:name="Light List Accent 2" w:semiHidden="0" w:uiPriority="61" w:unhideWhenUsed="0"/>
+    <w:lsdException w:name="Light Grid Accent 2" w:semiHidden="0" w:uiPriority="62" w:unhideWhenUsed="0"/>
+    <w:lsdException w:name="Medium Shading 1 Accent 2" w:semiHidden="0" w:uiPriority="63" w:unhideWhenUsed="0"/>
+    <w:lsdException w:name="Medium Shading 2 Accent 2" w:semiHidden="0" w:uiPriority="64" w:unhideWhenUsed="0"/>
+    <w:lsdException w:name="Medium List 1 Accent 2" w:semiHidden="0" w:uiPriority="65" w:unhideWhenUsed="0"/>
+    <w:lsdException w:name="Medium List 2 Accent 2" w:semiHidden="0" w:uiPriority="66" w:unhideWhenUsed="0"/>
+    <w:lsdException w:name="Medium Grid 1 Accent 2" w:semiHidden="0" w:uiPriority="67" w:unhideWhenUsed="0"/>
+    <w:lsdException w:name="Medium Grid 2 Accent 2" w:semiHidden="0" w:uiPriority="68" w:unhideWhenUsed="0"/>
+    <w:lsdException w:name="Medium Grid 3 Accent 2" w:semiHidden="0" w:uiPriority="69" w:unhideWhenUsed="0"/>
+    <w:lsdException w:name="Dark List Accent 2" w:semiHidden="0" w:uiPriority="70" w:unhideWhenUsed="0"/>
+    <w:lsdException w:name="Colorful Shading Accent 2" w:semiHidden="0" w:uiPriority="71" w:unhideWhenUsed="0"/>
+    <w:lsdException w:name="Colorful List Accent 2" w:semiHidden="0" w:uiPriority="72" w:unhideWhenUsed="0"/>
+    <w:lsdException w:name="Colorful Grid Accent 2" w:semiHidden="0" w:uiPriority="73" w:unhideWhenUsed="0"/>
+    <w:lsdException w:name="Light Shading Accent 3" w:semiHidden="0" w:uiPriority="60" w:unhideWhenUsed="0"/>
+    <w:lsdException w:name="Light List Accent 3" w:semiHidden="0" w:uiPriority="61" w:unhideWhenUsed="0"/>
+    <w:lsdException w:name="Light Grid Accent 3" w:semiHidden="0" w:uiPriority="62" w:unhideWhenUsed="0"/>
+    <w:lsdException w:name="Medium Shading 1 Accent 3" w:semiHidden="0" w:uiPriority="63" w:unhideWhenUsed="0"/>
+    <w:lsdException w:name="Medium Shading 2 Accent 3" w:semiHidden="0" w:uiPriority="64" w:unhideWhenUsed="0"/>
+    <w:lsdException w:name="Medium List 1 Accent 3" w:semiHidden="0" w:uiPriority="65" w:unhideWhenUsed="0"/>
+    <w:lsdException w:name="Medium List 2 Accent 3" w:semiHidden="0" w:uiPriority="66" w:unhideWhenUsed="0"/>
+    <w:lsdException w:name="Medium Grid 1 Accent 3" w:semiHidden="0" w:uiPriority="67" w:unhideWhenUsed="0"/>
+    <w:lsdException w:name="Medium Grid 2 Accent 3" w:semiHidden="0" w:uiPriority="68" w:unhideWhenUsed="0"/>
+    <w:lsdException w:name="Medium Grid 3 Accent 3" w:semiHidden="0" w:uiPriority="69" w:unhideWhenUsed="0"/>
+    <w:lsdException w:name="Dark List Accent 3" w:semiHidden="0" w:uiPriority="70" w:unhideWhenUsed="0"/>
+    <w:lsdException w:name="Colorful Shading Accent 3" w:semiHidden="0" w:uiPriority="71" w:unhideWhenUsed="0"/>
+    <w:lsdException w:name="Colorful List Accent 3" w:semiHidden="0" w:uiPriority="72" w:unhideWhenUsed="0"/>
+    <w:lsdException w:name="Colorful Grid Accent 3" w:semiHidden="0" w:uiPriority="73" w:unhideWhenUsed="0"/>
+    <w:lsdException w:name="Light Shading Accent 4" w:semiHidden="0" w:uiPriority="60" w:unhideWhenUsed="0"/>
+    <w:lsdException w:name="Light List Accent 4" w:semiHidden="0" w:uiPriority="61" w:unhideWhenUsed="0"/>
+    <w:lsdException w:name="Light Grid Accent 4" w:semiHidden="0" w:uiPriority="62" w:unhideWhenUsed="0"/>
+    <w:lsdException w:name="Medium Shading 1 Accent 4" w:semiHidden="0" w:uiPriority="63" w:unhideWhenUsed="0"/>
+    <w:lsdException w:name="Medium Shading 2 Accent 4" w:semiHidden="0" w:uiPriority="64" w:unhideWhenUsed="0"/>
+    <w:lsdException w:name="Medium List 1 Accent 4" w:semiHidden="0" w:uiPriority="65" w:unhideWhenUsed="0"/>
+    <w:lsdException w:name="Medium List 2 Accent 4" w:semiHidden="0" w:uiPriority="66" w:unhideWhenUsed="0"/>
+    <w:lsdException w:name="Medium Grid 1 Accent 4" w:semiHidden="0" w:uiPriority="67" w:unhideWhenUsed="0"/>
+    <w:lsdException w:name="Medium Grid 2 Accent 4" w:semiHidden="0" w:uiPriority="68" w:unhideWhenUsed="0"/>
+    <w:lsdException w:name="Medium Grid 3 Accent 4" w:semiHidden="0" w:uiPriority="69" w:unhideWhenUsed="0"/>
+    <w:lsdException w:name="Dark List Accent 4" w:semiHidden="0" w:uiPriority="70" w:unhideWhenUsed="0"/>
+    <w:lsdException w:name="Colorful Shading Accent 4" w:semiHidden="0" w:uiPriority="71" w:unhideWhenUsed="0"/>
+    <w:lsdException w:name="Colorful List Accent 4" w:semiHidden="0" w:uiPriority="72" w:unhideWhenUsed="0"/>
+    <w:lsdException w:name="Colorful Grid Accent 4" w:semiHidden="0" w:uiPriority="73" w:unhideWhenUsed="0"/>
+    <w:lsdException w:name="Light Shading Accent 5" w:semiHidden="0" w:uiPriority="60" w:unhideWhenUsed="0"/>
+    <w:lsdException w:name="Light List Accent 5" w:semiHidden="0" w:uiPriority="61" w:unhideWhenUsed="0"/>
+    <w:lsdException w:name="Light Grid Accent 5" w:semiHidden="0" w:uiPriority="62" w:unhideWhenUsed="0"/>
+    <w:lsdException w:name="Medium Shading 1 Accent 5" w:semiHidden="0" w:uiPriority="63" w:unhideWhenUsed="0"/>
+    <w:lsdException w:name="Medium Shading 2 Accent 5" w:semiHidden="0" w:uiPriority="64" w:unhideWhenUsed="0"/>
+    <w:lsdException w:name="Medium List 1 Accent 5" w:semiHidden="0" w:uiPriority="65" w:unhideWhenUsed="0"/>
+    <w:lsdException w:name="Medium List 2 Accent 5" w:semiHidden="0" w:uiPriority="66" w:unhideWhenUsed="0"/>
+    <w:lsdException w:name="Medium Grid 1 Accent 5" w:semiHidden="0" w:uiPriority="67" w:unhideWhenUsed="0"/>
+    <w:lsdException w:name="Medium Grid 2 Accent 5" w:semiHidden="0" w:uiPriority="68" w:unhideWhenUsed="0"/>
+    <w:lsdException w:name="Medium Grid 3 Accent 5" w:semiHidden="0" w:uiPriority="69" w:unhideWhenUsed="0"/>
+    <w:lsdException w:name="Dark List Accent 5" w:semiHidden="0" w:uiPriority="70" w:unhideWhenUsed="0"/>
+    <w:lsdException w:name="Colorful Shading Accent 5" w:semiHidden="0" w:uiPriority="71" w:unhideWhenUsed="0"/>
+    <w:lsdException w:name="Colorful List Accent 5" w:semiHidden="0" w:uiPriority="72" w:unhideWhenUsed="0"/>
+    <w:lsdException w:name="Colorful Grid Accent 5" w:semiHidden="0" w:uiPriority="73" w:unhideWhenUsed="0"/>
+    <w:lsdException w:name="Light Shading Accent 6" w:semiHidden="0" w:uiPriority="60" w:unhideWhenUsed="0"/>
+    <w:lsdException w:name="Light List Accent 6" w:semiHidden="0" w:uiPriority="61" w:unhideWhenUsed="0"/>
+    <w:lsdException w:name="Light Grid Accent 6" w:semiHidden="0" w:uiPriority="62" w:unhideWhenUsed="0"/>
+    <w:lsdException w:name="Medium Shading 1 Accent 6" w:semiHidden="0" w:uiPriority="63" w:unhideWhenUsed="0"/>
+    <w:lsdException w:name="Medium Shading 2 Accent 6" w:semiHidden="0" w:uiPriority="64" w:unhideWhenUsed="0"/>
+    <w:lsdException w:name="Medium List 1 Accent 6" w:semiHidden="0" w:uiPriority="65" w:unhideWhenUsed="0"/>
+    <w:lsdException w:name="Medium List 2 Accent 6" w:semiHidden="0" w:uiPriority="66" w:unhideWhenUsed="0"/>
+    <w:lsdException w:name="Medium Grid 1 Accent 6" w:semiHidden="0" w:uiPriority="67" w:unhideWhenUsed="0"/>
+    <w:lsdException w:name="Medium Grid 2 Accent 6" w:semiHidden="0" w:uiPriority="68" w:unhideWhenUsed="0"/>
+    <w:lsdException w:name="Medium Grid 3 Accent 6" w:semiHidden="0" w:uiPriority="69" w:unhideWhenUsed="0"/>
+    <w:lsdException w:name="Dark List Accent 6" w:semiHidden="0" w:uiPriority="70" w:unhideWhenUsed="0"/>
+    <w:lsdException w:name="Colorful Shading Accent 6" w:semiHidden="0" w:uiPriority="71" w:unhideWhenUsed="0"/>
+    <w:lsdException w:name="Colorful List Accent 6" w:semiHidden="0" w:uiPriority="72" w:unhideWhenUsed="0"/>
+    <w:lsdException w:name="Colorful Grid Accent 6" w:semiHidden="0" w:uiPriority="73" w:unhideWhenUsed="0"/>
+    <w:lsdException w:name="Subtle Emphasis" w:semiHidden="0" w:uiPriority="19" w:unhideWhenUsed="0" w:qFormat="1"/>
+    <w:lsdException w:name="Intense Emphasis" w:semiHidden="0" w:uiPriority="21" w:unhideWhenUsed="0" w:qFormat="1"/>
+    <w:lsdException w:name="Subtle Reference" w:semiHidden="0" w:uiPriority="31" w:unhideWhenUsed="0" w:qFormat="1"/>
+    <w:lsdException w:name="Intense Reference" w:semiHidden="0" w:uiPriority="32" w:unhideWhenUsed="0" w:qFormat="1"/>
+    <w:lsdException w:name="Book Title" w:semiHidden="0" w:uiPriority="33" w:unhideWhenUsed="0" w:qFormat="1"/>
+    <w:lsdException w:name="Bibliography" w:uiPriority="37"/>
+    <w:lsdException w:name="TOC Heading" w:uiPriority="39" w:qFormat="1"/>
   </w:latentStyles>
   <w:style w:type="paragraph" w:default="1" w:styleId="Normal">
     <w:name w:val="Normal"/>

</xml_diff>